<commit_message>
Loaded UCDP GED Data
</commit_message>
<xml_diff>
--- a/Manuscripts/RD-PKO-Causal-Inference.docx
+++ b/Manuscripts/RD-PKO-Causal-Inference.docx
@@ -1555,42 +1555,6 @@
         <w:rPr>
           <w:rFonts w:ascii="Times New Roman" w:hAnsi="Times New Roman" w:cs="Times New Roman"/>
         </w:rPr>
-        <w:t xml:space="preserve">, </w:t>
-      </w:r>
-      <w:r>
-        <w:rPr>
-          <w:rFonts w:ascii="Times New Roman" w:hAnsi="Times New Roman" w:cs="Times New Roman"/>
-        </w:rPr>
-        <w:t xml:space="preserve">the methods </w:t>
-      </w:r>
-      <w:r>
-        <w:rPr>
-          <w:rFonts w:ascii="Times New Roman" w:hAnsi="Times New Roman" w:cs="Times New Roman"/>
-        </w:rPr>
-        <w:t xml:space="preserve">used </w:t>
-      </w:r>
-      <w:r>
-        <w:rPr>
-          <w:rFonts w:ascii="Times New Roman" w:hAnsi="Times New Roman" w:cs="Times New Roman"/>
-        </w:rPr>
-        <w:t xml:space="preserve">to assess statistical inference, </w:t>
-      </w:r>
-      <w:r>
-        <w:rPr>
-          <w:rFonts w:ascii="Times New Roman" w:hAnsi="Times New Roman" w:cs="Times New Roman"/>
-        </w:rPr>
-        <w:t xml:space="preserve">various </w:t>
-      </w:r>
-      <w:r>
-        <w:rPr>
-          <w:rFonts w:ascii="Times New Roman" w:hAnsi="Times New Roman" w:cs="Times New Roman"/>
-        </w:rPr>
-        <w:t>robustness checks</w:t>
-      </w:r>
-      <w:r>
-        <w:rPr>
-          <w:rFonts w:ascii="Times New Roman" w:hAnsi="Times New Roman" w:cs="Times New Roman"/>
-        </w:rPr>
         <w:t>, and the type of sensitivity analysis employed.</w:t>
       </w:r>
     </w:p>
@@ -1681,25 +1645,178 @@
       <w:pPr>
         <w:rPr>
           <w:rFonts w:ascii="Times New Roman" w:hAnsi="Times New Roman" w:cs="Times New Roman"/>
-          <w:i/>
-          <w:iCs/>
-        </w:rPr>
-      </w:pPr>
-      <w:r>
-        <w:rPr>
-          <w:rFonts w:ascii="Times New Roman" w:hAnsi="Times New Roman" w:cs="Times New Roman"/>
-          <w:i/>
-          <w:iCs/>
-        </w:rPr>
-        <w:t>Assessing Parallel Trends</w:t>
-      </w:r>
-      <w:r>
-        <w:rPr>
-          <w:rFonts w:ascii="Times New Roman" w:hAnsi="Times New Roman" w:cs="Times New Roman"/>
-          <w:i/>
-          <w:iCs/>
-        </w:rPr>
-        <w:t xml:space="preserve"> (Graphs, Statistical Tests, Placebo Test)</w:t>
+        </w:rPr>
+      </w:pPr>
+      <w:r>
+        <w:rPr>
+          <w:rFonts w:ascii="Times New Roman" w:hAnsi="Times New Roman" w:cs="Times New Roman"/>
+        </w:rPr>
+        <w:tab/>
+        <w:t xml:space="preserve">To assess the satisfaction of the parallel trends assumption, </w:t>
+      </w:r>
+      <w:r>
+        <w:rPr>
+          <w:rFonts w:ascii="Times New Roman" w:hAnsi="Times New Roman" w:cs="Times New Roman"/>
+        </w:rPr>
+        <w:t xml:space="preserve">this </w:t>
+      </w:r>
+      <w:r>
+        <w:rPr>
+          <w:rFonts w:ascii="Times New Roman" w:hAnsi="Times New Roman" w:cs="Times New Roman"/>
+        </w:rPr>
+        <w:t xml:space="preserve">paper uses </w:t>
+      </w:r>
+      <w:r>
+        <w:rPr>
+          <w:rFonts w:ascii="Times New Roman" w:hAnsi="Times New Roman" w:cs="Times New Roman"/>
+        </w:rPr>
+        <w:t>two</w:t>
+      </w:r>
+      <w:r>
+        <w:rPr>
+          <w:rFonts w:ascii="Times New Roman" w:hAnsi="Times New Roman" w:cs="Times New Roman"/>
+        </w:rPr>
+        <w:t xml:space="preserve"> approaches common within the literature </w:t>
+      </w:r>
+      <w:r>
+        <w:rPr>
+          <w:rFonts w:ascii="Times New Roman" w:hAnsi="Times New Roman" w:cs="Times New Roman"/>
+        </w:rPr>
+        <w:t>employing</w:t>
+      </w:r>
+      <w:r>
+        <w:rPr>
+          <w:rFonts w:ascii="Times New Roman" w:hAnsi="Times New Roman" w:cs="Times New Roman"/>
+        </w:rPr>
+        <w:t xml:space="preserve"> the DID estimator </w:t>
+      </w:r>
+      <w:r>
+        <w:rPr>
+          <w:rFonts w:ascii="Times New Roman" w:hAnsi="Times New Roman" w:cs="Times New Roman"/>
+        </w:rPr>
+        <w:t xml:space="preserve">to evaluate </w:t>
+      </w:r>
+      <w:r>
+        <w:rPr>
+          <w:rFonts w:ascii="Times New Roman" w:hAnsi="Times New Roman" w:cs="Times New Roman"/>
+        </w:rPr>
+        <w:t xml:space="preserve">this assumption. First, </w:t>
+      </w:r>
+      <w:r>
+        <w:rPr>
+          <w:rFonts w:ascii="Times New Roman" w:hAnsi="Times New Roman" w:cs="Times New Roman"/>
+        </w:rPr>
+        <w:t xml:space="preserve">a graph </w:t>
+      </w:r>
+      <w:r>
+        <w:rPr>
+          <w:rFonts w:ascii="Times New Roman" w:hAnsi="Times New Roman" w:cs="Times New Roman"/>
+        </w:rPr>
+        <w:t>is</w:t>
+      </w:r>
+      <w:r>
+        <w:rPr>
+          <w:rFonts w:ascii="Times New Roman" w:hAnsi="Times New Roman" w:cs="Times New Roman"/>
+        </w:rPr>
+        <w:t xml:space="preserve"> constructed that plots</w:t>
+      </w:r>
+      <w:r>
+        <w:rPr>
+          <w:rFonts w:ascii="Times New Roman" w:hAnsi="Times New Roman" w:cs="Times New Roman"/>
+        </w:rPr>
+        <w:t xml:space="preserve"> the average value of </w:t>
+      </w:r>
+      <w:r>
+        <w:rPr>
+          <w:rFonts w:ascii="Times New Roman" w:hAnsi="Times New Roman" w:cs="Times New Roman"/>
+          <w:highlight w:val="yellow"/>
+        </w:rPr>
+        <w:t>outcome</w:t>
+      </w:r>
+      <w:r>
+        <w:rPr>
+          <w:rFonts w:ascii="Times New Roman" w:hAnsi="Times New Roman" w:cs="Times New Roman"/>
+        </w:rPr>
+        <w:t xml:space="preserve"> for treated and control units pre- and post-treatment. Doing this provides an intuitive visualization of the state of the parallel trends assumption. Second, </w:t>
+      </w:r>
+      <w:r>
+        <w:rPr>
+          <w:rFonts w:ascii="Times New Roman" w:hAnsi="Times New Roman" w:cs="Times New Roman"/>
+        </w:rPr>
+        <w:t xml:space="preserve">applying a more formal approach, placebo regressions are another common metric for parallel trends assumption evaluation (Fredriksson and de Oliveira 2019). Using this approach, only pre-treatment data is </w:t>
+      </w:r>
+      <w:r>
+        <w:rPr>
+          <w:rFonts w:ascii="Times New Roman" w:hAnsi="Times New Roman" w:cs="Times New Roman"/>
+        </w:rPr>
+        <w:t>included,</w:t>
+      </w:r>
+      <w:r>
+        <w:rPr>
+          <w:rFonts w:ascii="Times New Roman" w:hAnsi="Times New Roman" w:cs="Times New Roman"/>
+        </w:rPr>
+        <w:t xml:space="preserve"> and multiple artificial (placebo) </w:t>
+      </w:r>
+      <w:r>
+        <w:rPr>
+          <w:rFonts w:ascii="Times New Roman" w:hAnsi="Times New Roman" w:cs="Times New Roman"/>
+        </w:rPr>
+        <w:t xml:space="preserve">treatments are assigned. Given that this placebo is entirely artificial, no significant effect should be observed within placebo regressions. If such effects are consistently observed, this suggests </w:t>
+      </w:r>
+      <w:r>
+        <w:rPr>
+          <w:rFonts w:ascii="Times New Roman" w:hAnsi="Times New Roman" w:cs="Times New Roman"/>
+        </w:rPr>
+        <w:t xml:space="preserve">that some unobserved </w:t>
+      </w:r>
+      <w:r>
+        <w:rPr>
+          <w:rFonts w:ascii="Times New Roman" w:hAnsi="Times New Roman" w:cs="Times New Roman"/>
+        </w:rPr>
+        <w:t xml:space="preserve">effects </w:t>
+      </w:r>
+      <w:r>
+        <w:rPr>
+          <w:rFonts w:ascii="Times New Roman" w:hAnsi="Times New Roman" w:cs="Times New Roman"/>
+        </w:rPr>
+        <w:t>may be</w:t>
+      </w:r>
+      <w:r>
+        <w:rPr>
+          <w:rFonts w:ascii="Times New Roman" w:hAnsi="Times New Roman" w:cs="Times New Roman"/>
+        </w:rPr>
+        <w:t xml:space="preserve"> present</w:t>
+      </w:r>
+      <w:r>
+        <w:rPr>
+          <w:rFonts w:ascii="Times New Roman" w:hAnsi="Times New Roman" w:cs="Times New Roman"/>
+        </w:rPr>
+        <w:t xml:space="preserve">, causing the trajectory of the </w:t>
+      </w:r>
+      <w:r>
+        <w:rPr>
+          <w:rFonts w:ascii="Times New Roman" w:hAnsi="Times New Roman" w:cs="Times New Roman"/>
+        </w:rPr>
+        <w:t xml:space="preserve">treated and control trend to diverge prior to the actual treatment. </w:t>
+      </w:r>
+      <w:r>
+        <w:rPr>
+          <w:rFonts w:ascii="Times New Roman" w:hAnsi="Times New Roman" w:cs="Times New Roman"/>
+        </w:rPr>
+        <w:t xml:space="preserve">I employ placebo regressions with placebos executed at </w:t>
+      </w:r>
+      <w:r>
+        <w:rPr>
+          <w:rFonts w:ascii="Times New Roman" w:hAnsi="Times New Roman" w:cs="Times New Roman"/>
+          <w:highlight w:val="yellow"/>
+        </w:rPr>
+        <w:t>times X, Y, Z</w:t>
+      </w:r>
+      <w:r>
+        <w:rPr>
+          <w:rFonts w:ascii="Times New Roman" w:hAnsi="Times New Roman" w:cs="Times New Roman"/>
+        </w:rPr>
+        <w:t>.</w:t>
       </w:r>
     </w:p>
     <w:p>
@@ -1742,13 +1859,7 @@
         <w:rPr>
           <w:rFonts w:ascii="Times New Roman" w:hAnsi="Times New Roman" w:cs="Times New Roman"/>
         </w:rPr>
-        <w:t>. Importantly, one does not need to control for unit-specific time-invariant factors as these are already accounted for if the parallel trends assumption is satisfied. Controlling can be accomplished through the standard addition of covariates in a standard regression model and/or with matching techniques</w:t>
-      </w:r>
-      <w:r>
-        <w:rPr>
-          <w:rFonts w:ascii="Times New Roman" w:hAnsi="Times New Roman" w:cs="Times New Roman"/>
-        </w:rPr>
-        <w:t xml:space="preserve">. </w:t>
+        <w:t xml:space="preserve">. Importantly, one does not need to control for unit-specific time-invariant factors as these are already accounted for if the parallel trends assumption is satisfied. Controlling can be accomplished through the standard addition of covariates in a standard regression model and/or with matching techniques. </w:t>
       </w:r>
     </w:p>
     <w:p>
@@ -1777,6 +1888,7 @@
         <w:rPr>
           <w:rFonts w:ascii="Times New Roman" w:hAnsi="Times New Roman" w:cs="Times New Roman"/>
         </w:rPr>
+        <w:lastRenderedPageBreak/>
         <w:t xml:space="preserve">A crucial assumption required to make causal inferences in general, regardless of the method employed, is the Stable Unit Treatment Value Assumption (SUTVA). For SUTVA to be satisfied, researchers should ensure that no spillover effects are present for units that receive treatment. If this does occur, it is difficult to isolate the causal impact of a treatment given that the outcome of some non-treated units may be tainted by the effects of treatment for other units. Indeed, especially within the context of the conflict and conflict management literatures, spillover effects are a near-constant concern as the effects of conflict and conflict management techniques tend to be “contagious” and effect contiguous non-treated areas. While this may be a positive policy feature for those seeking to maximize the pacifying potential of their conflict management program, it can be a headache for scholars seeking to isolate a causal effect of such a program. </w:t>
       </w:r>
       <w:r>
@@ -1813,99 +1925,6 @@
           <w:highlight w:val="yellow"/>
         </w:rPr>
         <w:t>).</w:t>
-      </w:r>
-    </w:p>
-    <w:p>
-      <w:pPr>
-        <w:rPr>
-          <w:rFonts w:ascii="Times New Roman" w:hAnsi="Times New Roman" w:cs="Times New Roman"/>
-          <w:i/>
-          <w:iCs/>
-        </w:rPr>
-      </w:pPr>
-      <w:r>
-        <w:rPr>
-          <w:rFonts w:ascii="Times New Roman" w:hAnsi="Times New Roman" w:cs="Times New Roman"/>
-          <w:i/>
-          <w:iCs/>
-        </w:rPr>
-        <w:lastRenderedPageBreak/>
-        <w:t>Inference</w:t>
-      </w:r>
-    </w:p>
-    <w:p>
-      <w:pPr>
-        <w:rPr>
-          <w:rFonts w:ascii="Times New Roman" w:hAnsi="Times New Roman" w:cs="Times New Roman"/>
-        </w:rPr>
-      </w:pPr>
-      <w:r>
-        <w:rPr>
-          <w:rFonts w:ascii="Times New Roman" w:hAnsi="Times New Roman" w:cs="Times New Roman"/>
-          <w:i/>
-          <w:iCs/>
-        </w:rPr>
-        <w:t>Robustness Checks</w:t>
-      </w:r>
-    </w:p>
-    <w:p>
-      <w:pPr>
-        <w:pStyle w:val="ListParagraph"/>
-        <w:numPr>
-          <w:ilvl w:val="0"/>
-          <w:numId w:val="1"/>
-        </w:numPr>
-        <w:rPr>
-          <w:rFonts w:ascii="Times New Roman" w:hAnsi="Times New Roman" w:cs="Times New Roman"/>
-        </w:rPr>
-      </w:pPr>
-      <w:r>
-        <w:rPr>
-          <w:rFonts w:ascii="Times New Roman" w:hAnsi="Times New Roman" w:cs="Times New Roman"/>
-        </w:rPr>
-        <w:t>With</w:t>
-      </w:r>
-      <w:r>
-        <w:rPr>
-          <w:rFonts w:ascii="Times New Roman" w:hAnsi="Times New Roman" w:cs="Times New Roman"/>
-        </w:rPr>
-        <w:t>out controls, with controls, IPW?</w:t>
-      </w:r>
-    </w:p>
-    <w:p>
-      <w:pPr>
-        <w:pStyle w:val="ListParagraph"/>
-        <w:numPr>
-          <w:ilvl w:val="0"/>
-          <w:numId w:val="1"/>
-        </w:numPr>
-        <w:rPr>
-          <w:rFonts w:ascii="Times New Roman" w:hAnsi="Times New Roman" w:cs="Times New Roman"/>
-        </w:rPr>
-      </w:pPr>
-      <w:r>
-        <w:rPr>
-          <w:rFonts w:ascii="Times New Roman" w:hAnsi="Times New Roman" w:cs="Times New Roman"/>
-        </w:rPr>
-        <w:t>Multiple time periods v. two time periods</w:t>
-      </w:r>
-    </w:p>
-    <w:p>
-      <w:pPr>
-        <w:pStyle w:val="ListParagraph"/>
-        <w:numPr>
-          <w:ilvl w:val="0"/>
-          <w:numId w:val="1"/>
-        </w:numPr>
-        <w:rPr>
-          <w:rFonts w:ascii="Times New Roman" w:hAnsi="Times New Roman" w:cs="Times New Roman"/>
-        </w:rPr>
-      </w:pPr>
-      <w:r>
-        <w:rPr>
-          <w:rFonts w:ascii="Times New Roman" w:hAnsi="Times New Roman" w:cs="Times New Roman"/>
-        </w:rPr>
-        <w:t>Binary treatment v. continuous treatment</w:t>
       </w:r>
     </w:p>
     <w:p>

</xml_diff>

<commit_message>
Minor data manipulation updates
</commit_message>
<xml_diff>
--- a/Manuscripts/RD-PKO-Causal-Inference.docx
+++ b/Manuscripts/RD-PKO-Causal-Inference.docx
@@ -44,7 +44,77 @@
         <w:rPr>
           <w:rFonts w:ascii="Times New Roman" w:hAnsi="Times New Roman" w:cs="Times New Roman"/>
         </w:rPr>
-        <w:t xml:space="preserve">Overwhelmingly, two decades of research have suggested a general conflict-reducing effect of third-party peacekeeping operations (PKOs) (Fortna and Howard 2008, Dorussen 2014, Walter et al. 2021). Indeed, this relationship has been established across a wide variety of operationalizations of peace, such as the rule of law (Blair 2019), economic recovery (Bove et al. 2021), inter-ethnic trust (Mironova and Whitt 2015), battle deaths (Vivalt 2015), the risk of conflict onset (Hegre et al. 2018), the risk of conflict recurrence (Fortna 2004, Quinn et al. 2007, Collier et al. 2008, Mason et al. 2011), </w:t>
+        <w:t>Overwhelmingly, two decades of research have suggested a general conflict-reducing effect of third-party peacekeeping operations (PKOs) (</w:t>
+      </w:r>
+      <w:proofErr w:type="spellStart"/>
+      <w:r>
+        <w:rPr>
+          <w:rFonts w:ascii="Times New Roman" w:hAnsi="Times New Roman" w:cs="Times New Roman"/>
+        </w:rPr>
+        <w:t>Fortna</w:t>
+      </w:r>
+      <w:proofErr w:type="spellEnd"/>
+      <w:r>
+        <w:rPr>
+          <w:rFonts w:ascii="Times New Roman" w:hAnsi="Times New Roman" w:cs="Times New Roman"/>
+        </w:rPr>
+        <w:t xml:space="preserve"> and Howard 2008, </w:t>
+      </w:r>
+      <w:proofErr w:type="spellStart"/>
+      <w:r>
+        <w:rPr>
+          <w:rFonts w:ascii="Times New Roman" w:hAnsi="Times New Roman" w:cs="Times New Roman"/>
+        </w:rPr>
+        <w:t>Dorussen</w:t>
+      </w:r>
+      <w:proofErr w:type="spellEnd"/>
+      <w:r>
+        <w:rPr>
+          <w:rFonts w:ascii="Times New Roman" w:hAnsi="Times New Roman" w:cs="Times New Roman"/>
+        </w:rPr>
+        <w:t xml:space="preserve"> 2014, Walter et al. 2021). Indeed, this relationship has been established across a wide variety of operationalizations of peace, such as the rule of law (Blair 2019), economic recovery (Bove et al. 2021), inter-ethnic trust (Mironova and Whitt 2015), battle deaths (</w:t>
+      </w:r>
+      <w:proofErr w:type="spellStart"/>
+      <w:r>
+        <w:rPr>
+          <w:rFonts w:ascii="Times New Roman" w:hAnsi="Times New Roman" w:cs="Times New Roman"/>
+        </w:rPr>
+        <w:t>Vivalt</w:t>
+      </w:r>
+      <w:proofErr w:type="spellEnd"/>
+      <w:r>
+        <w:rPr>
+          <w:rFonts w:ascii="Times New Roman" w:hAnsi="Times New Roman" w:cs="Times New Roman"/>
+        </w:rPr>
+        <w:t xml:space="preserve"> 2015), the risk of conflict onset (</w:t>
+      </w:r>
+      <w:proofErr w:type="spellStart"/>
+      <w:r>
+        <w:rPr>
+          <w:rFonts w:ascii="Times New Roman" w:hAnsi="Times New Roman" w:cs="Times New Roman"/>
+        </w:rPr>
+        <w:t>Hegre</w:t>
+      </w:r>
+      <w:proofErr w:type="spellEnd"/>
+      <w:r>
+        <w:rPr>
+          <w:rFonts w:ascii="Times New Roman" w:hAnsi="Times New Roman" w:cs="Times New Roman"/>
+        </w:rPr>
+        <w:t xml:space="preserve"> et al. 2018), the risk of conflict recurrence (</w:t>
+      </w:r>
+      <w:proofErr w:type="spellStart"/>
+      <w:r>
+        <w:rPr>
+          <w:rFonts w:ascii="Times New Roman" w:hAnsi="Times New Roman" w:cs="Times New Roman"/>
+        </w:rPr>
+        <w:t>Fortna</w:t>
+      </w:r>
+      <w:proofErr w:type="spellEnd"/>
+      <w:r>
+        <w:rPr>
+          <w:rFonts w:ascii="Times New Roman" w:hAnsi="Times New Roman" w:cs="Times New Roman"/>
+        </w:rPr>
+        <w:t xml:space="preserve"> 2004, Quinn et al. 2007, Collier et al. 2008, Mason et al. 2011), </w:t>
       </w:r>
       <w:r>
         <w:rPr>
@@ -80,7 +150,21 @@
         <w:rPr>
           <w:rFonts w:ascii="Times New Roman" w:hAnsi="Times New Roman" w:cs="Times New Roman"/>
         </w:rPr>
-        <w:t xml:space="preserve"> (Hultman et al. 2013), and mass killings (Melander 2009). PKOs have been theorized to promote peace through their capacities to stop ongoing violence, to prevent formerly warring parties from re-engaging in conflict, and to address structural causes of violence.</w:t>
+        <w:t xml:space="preserve"> (</w:t>
+      </w:r>
+      <w:proofErr w:type="spellStart"/>
+      <w:r>
+        <w:rPr>
+          <w:rFonts w:ascii="Times New Roman" w:hAnsi="Times New Roman" w:cs="Times New Roman"/>
+        </w:rPr>
+        <w:t>Hultman</w:t>
+      </w:r>
+      <w:proofErr w:type="spellEnd"/>
+      <w:r>
+        <w:rPr>
+          <w:rFonts w:ascii="Times New Roman" w:hAnsi="Times New Roman" w:cs="Times New Roman"/>
+        </w:rPr>
+        <w:t xml:space="preserve"> et al. 2013), and mass killings (Melander 2009). PKOs have been theorized to promote peace through their capacities to stop ongoing violence, to prevent formerly warring parties from re-engaging in conflict, and to address structural causes of violence.</w:t>
       </w:r>
     </w:p>
     <w:p>
@@ -122,7 +206,21 @@
         <w:rPr>
           <w:rFonts w:ascii="Times New Roman" w:hAnsi="Times New Roman" w:cs="Times New Roman"/>
         </w:rPr>
-        <w:t xml:space="preserve">However, many scholars have documented disturbing occurrences that are associated with the onset of PKOs. Indeed, a large (and growing) literature details the links between U.N. PKOs and transactional sex, sex tourism, and human trafficking (Jennings 2010, Smith and Smith 2010, Smith and de la Cuesta 2011, Beber et al. 2017, Bell et al. 2018). While sexual abuse and predation is not necessarily an indicator that a post-conflict environment will return to conflict, it is nonetheless an indicator that PKOs may contribute to post-conflict grievances. Other scholars have noted the presence of "peacekeeping economies" in which local economies experience growth </w:t>
+        <w:t xml:space="preserve">However, many scholars have documented disturbing occurrences that are associated with the onset of PKOs. Indeed, a large (and growing) literature details the links between U.N. PKOs and transactional sex, sex tourism, and human trafficking (Jennings 2010, Smith and Smith 2010, Smith and de la Cuesta 2011, </w:t>
+      </w:r>
+      <w:proofErr w:type="spellStart"/>
+      <w:r>
+        <w:rPr>
+          <w:rFonts w:ascii="Times New Roman" w:hAnsi="Times New Roman" w:cs="Times New Roman"/>
+        </w:rPr>
+        <w:t>Beber</w:t>
+      </w:r>
+      <w:proofErr w:type="spellEnd"/>
+      <w:r>
+        <w:rPr>
+          <w:rFonts w:ascii="Times New Roman" w:hAnsi="Times New Roman" w:cs="Times New Roman"/>
+        </w:rPr>
+        <w:t xml:space="preserve"> et al. 2017, Bell et al. 2018). While sexual abuse and predation is not necessarily an indicator that a post-conflict environment will return to conflict, it is nonetheless an indicator that PKOs may contribute to post-conflict grievances. Other scholars have noted the presence of "peacekeeping economies" in which local economies experience growth </w:t>
       </w:r>
       <w:r>
         <w:rPr>
@@ -136,14 +234,78 @@
         <w:rPr>
           <w:rFonts w:ascii="Times New Roman" w:hAnsi="Times New Roman" w:cs="Times New Roman"/>
         </w:rPr>
-        <w:t xml:space="preserve">, but this growth is sensitive the PKO withdrawals (Jennings and Boas 2015, Jennings 2018, Beber et al. 2019). Theoretical works such as Kuperman (2008) and Rauchhaus (2009) have considered the possibility of unintentional conflict-enhancing side effects produced by humanitarian intervention. According to </w:t>
-      </w:r>
+        <w:t xml:space="preserve">, but this growth is sensitive the PKO withdrawals (Jennings and Boas 2015, Jennings 2018, </w:t>
+      </w:r>
+      <w:proofErr w:type="spellStart"/>
+      <w:r>
+        <w:rPr>
+          <w:rFonts w:ascii="Times New Roman" w:hAnsi="Times New Roman" w:cs="Times New Roman"/>
+        </w:rPr>
+        <w:t>Beber</w:t>
+      </w:r>
+      <w:proofErr w:type="spellEnd"/>
+      <w:r>
+        <w:rPr>
+          <w:rFonts w:ascii="Times New Roman" w:hAnsi="Times New Roman" w:cs="Times New Roman"/>
+        </w:rPr>
+        <w:t xml:space="preserve"> et al. 2019). Theoretical works such as </w:t>
+      </w:r>
+      <w:proofErr w:type="spellStart"/>
+      <w:r>
+        <w:rPr>
+          <w:rFonts w:ascii="Times New Roman" w:hAnsi="Times New Roman" w:cs="Times New Roman"/>
+        </w:rPr>
+        <w:t>Kuperman</w:t>
+      </w:r>
+      <w:proofErr w:type="spellEnd"/>
+      <w:r>
+        <w:rPr>
+          <w:rFonts w:ascii="Times New Roman" w:hAnsi="Times New Roman" w:cs="Times New Roman"/>
+        </w:rPr>
+        <w:t xml:space="preserve"> (2008) and </w:t>
+      </w:r>
+      <w:proofErr w:type="spellStart"/>
+      <w:r>
+        <w:rPr>
+          <w:rFonts w:ascii="Times New Roman" w:hAnsi="Times New Roman" w:cs="Times New Roman"/>
+        </w:rPr>
+        <w:t>Rauchhaus</w:t>
+      </w:r>
+      <w:proofErr w:type="spellEnd"/>
+      <w:r>
+        <w:rPr>
+          <w:rFonts w:ascii="Times New Roman" w:hAnsi="Times New Roman" w:cs="Times New Roman"/>
+        </w:rPr>
+        <w:t xml:space="preserve"> (2009) have considered the possibility of unintentional conflict-enhancing side effects produced by humanitarian intervention. According to </w:t>
+      </w:r>
+      <w:proofErr w:type="spellStart"/>
       <w:r>
         <w:rPr>
           <w:rFonts w:ascii="Times New Roman" w:hAnsi="Times New Roman" w:cs="Times New Roman"/>
         </w:rPr>
         <w:lastRenderedPageBreak/>
-        <w:t>Kuperman (2008), as humanitarian interventions increase globally, the incentives to rebel in at-risk countries increases. Prospective rebels understand that rebellion is often accompanied by retaliation by the state that often targets civilians. In this way, humanitarian interventions designed to protect civilians can be manipulated by prospective rebels as a tool to combat the state. This creates a moral hazard effect where humanitarian intervention allegedly encourages riskier behavior by dissidents in at-risk countries. Rauchhaus (2009) acknowledged that third party actors can identify when their services are being taken advantage of, however, they can still be limited in their capacity to reduce this unintentional conflict-increasing activity by a lack of ability or will to police and punish provocative behavior. In sum, while the empirical evidence suggests a large pacifying effect of PKOs on peace, scholars have identified many worrying aspects of PKOs for peace.</w:t>
+        <w:t>Kuperman</w:t>
+      </w:r>
+      <w:proofErr w:type="spellEnd"/>
+      <w:r>
+        <w:rPr>
+          <w:rFonts w:ascii="Times New Roman" w:hAnsi="Times New Roman" w:cs="Times New Roman"/>
+        </w:rPr>
+        <w:t xml:space="preserve"> (2008), as humanitarian interventions increase globally, the incentives to rebel in at-risk countries increases. Prospective rebels understand that rebellion is often accompanied by retaliation by the state that often targets civilians. In this way, humanitarian interventions designed to protect civilians can be manipulated by prospective rebels as a tool to combat the state. This creates a moral hazard effect where humanitarian intervention allegedly encourages riskier behavior by dissidents in at-risk countries. </w:t>
+      </w:r>
+      <w:proofErr w:type="spellStart"/>
+      <w:r>
+        <w:rPr>
+          <w:rFonts w:ascii="Times New Roman" w:hAnsi="Times New Roman" w:cs="Times New Roman"/>
+        </w:rPr>
+        <w:t>Rauchhaus</w:t>
+      </w:r>
+      <w:proofErr w:type="spellEnd"/>
+      <w:r>
+        <w:rPr>
+          <w:rFonts w:ascii="Times New Roman" w:hAnsi="Times New Roman" w:cs="Times New Roman"/>
+        </w:rPr>
+        <w:t xml:space="preserve"> (2009) acknowledged that third party actors can identify when their services are being taken advantage of, however, they can still be limited in their capacity to reduce this unintentional conflict-increasing activity by a lack of ability or will to police and punish provocative behavior. In sum, while the empirical evidence suggests a large pacifying effect of PKOs on peace, scholars have identified many worrying aspects of PKOs for peace.</w:t>
       </w:r>
     </w:p>
     <w:p>
@@ -157,7 +319,77 @@
         <w:rPr>
           <w:rFonts w:ascii="Times New Roman" w:hAnsi="Times New Roman" w:cs="Times New Roman"/>
         </w:rPr>
-        <w:t>Of course, not all PKOs are the same and it may be the case that some of these negative aspects can be partially explained through other factors. For example, many scholars have argued that characteristics of PKOs themselves determine whether a PKO will be effective at promoting peace. Haas and Ansorg demonstrated that increased troop quality within PKOs is associated with a reduction in civilian victimization. Bove and Ruggeri (2016) detailed a relationship between increased U.N. PKO troop diversity and a reduction in civilian deaths. In a later study (Bove and Ruggeri 2018), the authors also found that a reduction in civilian and battle-related deaths is associated with decreased geographic and cultural distance between the PKO-targeted state and the composition of peacekeepers themselves. Hultman et al. (2014) showed that an increase in armed U.N. peacekeeping personnel correlated with a reduction in battlefield deaths and a later study found a similar pacifying effect for the risk of conflict recurrence (Hutlman et al. 2016). Kathman and Wood (2016) find similar support for the pacifying effect of the militarization of U.N. personnel in PKOs during the post-conflict period. In contrast, Phayal (2019) found that the military capacity of U.N. peacekeeping forces does not impact levels of civilian victimization. Di Salvatore (2019) demonstrated a crime-reducing effect associated with an increase in U.N. police personnel while an increase in U.N. military personnel is associated with an opposite effect. Studying violence more broadly, Bara (2020) arrived at a similar conclusion where increases in U.N. police personnel are correlated with a decrease in violence in general. Increases in U.N. military personnel were found, in contrast, to be associated with a decrease in civilian victimization when perpetrated by formerly warring parties only.</w:t>
+        <w:t xml:space="preserve">Of course, not all PKOs are the same and it may be the case that some of these negative aspects can be partially explained through other factors. For example, many scholars have argued that characteristics of PKOs themselves determine whether a PKO will be effective at promoting peace. Haas and </w:t>
+      </w:r>
+      <w:proofErr w:type="spellStart"/>
+      <w:r>
+        <w:rPr>
+          <w:rFonts w:ascii="Times New Roman" w:hAnsi="Times New Roman" w:cs="Times New Roman"/>
+        </w:rPr>
+        <w:t>Ansorg</w:t>
+      </w:r>
+      <w:proofErr w:type="spellEnd"/>
+      <w:r>
+        <w:rPr>
+          <w:rFonts w:ascii="Times New Roman" w:hAnsi="Times New Roman" w:cs="Times New Roman"/>
+        </w:rPr>
+        <w:t xml:space="preserve"> demonstrated that increased troop quality within PKOs is associated with a reduction in civilian victimization. Bove and Ruggeri (2016) detailed a relationship between increased U.N. PKO troop diversity and a reduction in civilian deaths. In a later study (Bove and Ruggeri 2018), the authors also found that a reduction in civilian and battle-related deaths is associated with decreased geographic and cultural distance between the PKO-targeted state and the composition of peacekeepers themselves. </w:t>
+      </w:r>
+      <w:proofErr w:type="spellStart"/>
+      <w:r>
+        <w:rPr>
+          <w:rFonts w:ascii="Times New Roman" w:hAnsi="Times New Roman" w:cs="Times New Roman"/>
+        </w:rPr>
+        <w:t>Hultman</w:t>
+      </w:r>
+      <w:proofErr w:type="spellEnd"/>
+      <w:r>
+        <w:rPr>
+          <w:rFonts w:ascii="Times New Roman" w:hAnsi="Times New Roman" w:cs="Times New Roman"/>
+        </w:rPr>
+        <w:t xml:space="preserve"> et al. (2014) showed that an increase in armed U.N. peacekeeping personnel correlated with a reduction in battlefield deaths and a later study found a similar pacifying effect for the risk of conflict recurrence (</w:t>
+      </w:r>
+      <w:proofErr w:type="spellStart"/>
+      <w:r>
+        <w:rPr>
+          <w:rFonts w:ascii="Times New Roman" w:hAnsi="Times New Roman" w:cs="Times New Roman"/>
+        </w:rPr>
+        <w:t>Hutlman</w:t>
+      </w:r>
+      <w:proofErr w:type="spellEnd"/>
+      <w:r>
+        <w:rPr>
+          <w:rFonts w:ascii="Times New Roman" w:hAnsi="Times New Roman" w:cs="Times New Roman"/>
+        </w:rPr>
+        <w:t xml:space="preserve"> et al. 2016). </w:t>
+      </w:r>
+      <w:proofErr w:type="spellStart"/>
+      <w:r>
+        <w:rPr>
+          <w:rFonts w:ascii="Times New Roman" w:hAnsi="Times New Roman" w:cs="Times New Roman"/>
+        </w:rPr>
+        <w:t>Kathman</w:t>
+      </w:r>
+      <w:proofErr w:type="spellEnd"/>
+      <w:r>
+        <w:rPr>
+          <w:rFonts w:ascii="Times New Roman" w:hAnsi="Times New Roman" w:cs="Times New Roman"/>
+        </w:rPr>
+        <w:t xml:space="preserve"> and Wood (2016) find similar support for the pacifying effect of the militarization of U.N. personnel in PKOs during the post-conflict period. In contrast, </w:t>
+      </w:r>
+      <w:proofErr w:type="spellStart"/>
+      <w:r>
+        <w:rPr>
+          <w:rFonts w:ascii="Times New Roman" w:hAnsi="Times New Roman" w:cs="Times New Roman"/>
+        </w:rPr>
+        <w:t>Phayal</w:t>
+      </w:r>
+      <w:proofErr w:type="spellEnd"/>
+      <w:r>
+        <w:rPr>
+          <w:rFonts w:ascii="Times New Roman" w:hAnsi="Times New Roman" w:cs="Times New Roman"/>
+        </w:rPr>
+        <w:t xml:space="preserve"> (2019) found that the military capacity of U.N. peacekeeping forces does not impact levels of civilian victimization. Di Salvatore (2019) demonstrated a crime-reducing effect associated with an increase in U.N. police personnel while an increase in U.N. military personnel is associated with an opposite effect. Studying violence more broadly, Bara (2020) arrived at a similar conclusion where increases in U.N. police personnel are correlated with a decrease in violence in general. Increases in U.N. military personnel were found, in contrast, to be associated with a decrease in civilian victimization when perpetrated by formerly warring parties only.</w:t>
       </w:r>
     </w:p>
     <w:p>
@@ -171,7 +403,21 @@
         <w:rPr>
           <w:rFonts w:ascii="Times New Roman" w:hAnsi="Times New Roman" w:cs="Times New Roman"/>
         </w:rPr>
-        <w:t>While the study of U.N. PKO composition is perhaps the most popular in the literature seeking to understand the conditional effects of PKOs on peace, other studies have examined how temporal dynamics impact the pacifying effect of PKOs. Kathman and Wood (2011) demonstrated how impartial interventions (</w:t>
+        <w:t xml:space="preserve">While the study of U.N. PKO composition is perhaps the most popular in the literature seeking to understand the conditional effects of PKOs on peace, other studies have examined how temporal dynamics impact the pacifying effect of PKOs. </w:t>
+      </w:r>
+      <w:proofErr w:type="spellStart"/>
+      <w:r>
+        <w:rPr>
+          <w:rFonts w:ascii="Times New Roman" w:hAnsi="Times New Roman" w:cs="Times New Roman"/>
+        </w:rPr>
+        <w:t>Kathman</w:t>
+      </w:r>
+      <w:proofErr w:type="spellEnd"/>
+      <w:r>
+        <w:rPr>
+          <w:rFonts w:ascii="Times New Roman" w:hAnsi="Times New Roman" w:cs="Times New Roman"/>
+        </w:rPr>
+        <w:t xml:space="preserve"> and Wood (2011) demonstrated how impartial interventions (</w:t>
       </w:r>
       <w:r>
         <w:rPr>
@@ -183,7 +429,77 @@
         <w:rPr>
           <w:rFonts w:ascii="Times New Roman" w:hAnsi="Times New Roman" w:cs="Times New Roman"/>
         </w:rPr>
-        <w:t xml:space="preserve"> U.N. PKOs) are associated with an increase in violence in the short term but decreases in the long term. Gilligan and Sergenti (2007) found that PKOs appear to only be effective in the post-conflict period. Sambanis (2008) detailed how PKOs create peace in the short-term, but long-term peace requires PKOs to focus on building institutions that can sustain the peace following eventual withdrawals of the PKO itself. Other studies have considered war-time dynamics as factors conditioning the success of PKOs. Beardsley et al. (2019) found an interactive pacifying effect of peacekeeping and mediation on battle-related deaths. Fjelde et al. (2018) outlined how PKOs appear to be more effective at reducing civilian victimization when violence against civilians is committed by rebels. In contrast, PKOs seem to be less effective at reducing government-led civilian victimization. Phayal and Prins (2019) find a similar effect when analyzing PKO effectiveness at the sub-national level.</w:t>
+        <w:t xml:space="preserve"> U.N. PKOs) are associated with an increase in violence in the short term but decreases in the long term. Gilligan and </w:t>
+      </w:r>
+      <w:proofErr w:type="spellStart"/>
+      <w:r>
+        <w:rPr>
+          <w:rFonts w:ascii="Times New Roman" w:hAnsi="Times New Roman" w:cs="Times New Roman"/>
+        </w:rPr>
+        <w:t>Sergenti</w:t>
+      </w:r>
+      <w:proofErr w:type="spellEnd"/>
+      <w:r>
+        <w:rPr>
+          <w:rFonts w:ascii="Times New Roman" w:hAnsi="Times New Roman" w:cs="Times New Roman"/>
+        </w:rPr>
+        <w:t xml:space="preserve"> (2007) found that PKOs appear to only be effective in the post-conflict period. </w:t>
+      </w:r>
+      <w:proofErr w:type="spellStart"/>
+      <w:r>
+        <w:rPr>
+          <w:rFonts w:ascii="Times New Roman" w:hAnsi="Times New Roman" w:cs="Times New Roman"/>
+        </w:rPr>
+        <w:t>Sambanis</w:t>
+      </w:r>
+      <w:proofErr w:type="spellEnd"/>
+      <w:r>
+        <w:rPr>
+          <w:rFonts w:ascii="Times New Roman" w:hAnsi="Times New Roman" w:cs="Times New Roman"/>
+        </w:rPr>
+        <w:t xml:space="preserve"> (2008) detailed how PKOs create peace in the short-term, but long-term peace requires PKOs to focus on building institutions that can sustain the peace following eventual withdrawals of the PKO itself. Other studies have considered war-time dynamics as factors conditioning the success of PKOs. Beardsley et al. (2019) found an interactive pacifying effect of peacekeeping and mediation on battle-related deaths. </w:t>
+      </w:r>
+      <w:proofErr w:type="spellStart"/>
+      <w:r>
+        <w:rPr>
+          <w:rFonts w:ascii="Times New Roman" w:hAnsi="Times New Roman" w:cs="Times New Roman"/>
+        </w:rPr>
+        <w:t>Fjelde</w:t>
+      </w:r>
+      <w:proofErr w:type="spellEnd"/>
+      <w:r>
+        <w:rPr>
+          <w:rFonts w:ascii="Times New Roman" w:hAnsi="Times New Roman" w:cs="Times New Roman"/>
+        </w:rPr>
+        <w:t xml:space="preserve"> et al. (2018) outlined how PKOs appear to be more effective at reducing civilian victimization when violence against civilians is committed by rebels. In contrast, PKOs seem to be less effective at reducing government-led civilian victimization. </w:t>
+      </w:r>
+      <w:proofErr w:type="spellStart"/>
+      <w:r>
+        <w:rPr>
+          <w:rFonts w:ascii="Times New Roman" w:hAnsi="Times New Roman" w:cs="Times New Roman"/>
+        </w:rPr>
+        <w:t>Phayal</w:t>
+      </w:r>
+      <w:proofErr w:type="spellEnd"/>
+      <w:r>
+        <w:rPr>
+          <w:rFonts w:ascii="Times New Roman" w:hAnsi="Times New Roman" w:cs="Times New Roman"/>
+        </w:rPr>
+        <w:t xml:space="preserve"> and </w:t>
+      </w:r>
+      <w:proofErr w:type="spellStart"/>
+      <w:r>
+        <w:rPr>
+          <w:rFonts w:ascii="Times New Roman" w:hAnsi="Times New Roman" w:cs="Times New Roman"/>
+        </w:rPr>
+        <w:t>Prins</w:t>
+      </w:r>
+      <w:proofErr w:type="spellEnd"/>
+      <w:r>
+        <w:rPr>
+          <w:rFonts w:ascii="Times New Roman" w:hAnsi="Times New Roman" w:cs="Times New Roman"/>
+        </w:rPr>
+        <w:t xml:space="preserve"> (2019) find a similar effect when analyzing PKO effectiveness at the sub-national level.</w:t>
       </w:r>
     </w:p>
     <w:p>
@@ -197,7 +513,21 @@
         <w:rPr>
           <w:rFonts w:ascii="Times New Roman" w:hAnsi="Times New Roman" w:cs="Times New Roman"/>
         </w:rPr>
-        <w:t xml:space="preserve">Undoubtedly, the literature analyzing the effects of peacekeeping on peace has led to many valuable contributions. However, a massive shortcoming in the contemporary literature is the inability of most pieces to speak in terms of "effects". In reality, the majority of the peacekeeping literature is limited </w:t>
+        <w:t xml:space="preserve">Undoubtedly, the literature analyzing the effects of peacekeeping on peace has led to many valuable contributions. However, a massive shortcoming in the contemporary literature is the inability of most pieces to speak in terms of "effects". </w:t>
+      </w:r>
+      <w:proofErr w:type="gramStart"/>
+      <w:r>
+        <w:rPr>
+          <w:rFonts w:ascii="Times New Roman" w:hAnsi="Times New Roman" w:cs="Times New Roman"/>
+        </w:rPr>
+        <w:t>In reality, the</w:t>
+      </w:r>
+      <w:proofErr w:type="gramEnd"/>
+      <w:r>
+        <w:rPr>
+          <w:rFonts w:ascii="Times New Roman" w:hAnsi="Times New Roman" w:cs="Times New Roman"/>
+        </w:rPr>
+        <w:t xml:space="preserve"> majority of the peacekeeping literature is limited </w:t>
       </w:r>
       <w:r>
         <w:rPr>
@@ -265,7 +595,63 @@
         <w:rPr>
           <w:rFonts w:ascii="Times New Roman" w:hAnsi="Times New Roman" w:cs="Times New Roman"/>
         </w:rPr>
-        <w:t xml:space="preserve">While causal language in very much present in the PKO literature, causal methods are much less represented. Oftentimes, studies that do not employ a research design oriented towards making causal inferences will use causal terminology such "significantly reduce the risk of further conflict" (Collier et al. 2008, p. 473), "decreased the risk of another war" (Fortna 2004, p. 283), "sustain the peace" (Quinn et al. 2007, p. 183), and "reduces violence against noncombatants" (Hultman et al. 2013, p. 10) when referring to the alleged effects of PKOs on peace and violence. At first glance, this may seem to be simply a semantic quibble. However, we should be cautious of using causal language when using correlative methods. Kocher's (2014) critique of Hultman et al. (2013) demonstrates the need for such caution. While Hultman et al.'s (2013) work suggested a causal effect linking PKOs to the reduction of civilian casualties, Kocher's (2014) re-analysis found that such a causal interpretation was inaccurate given that one-sided violence had decreased on average prior to the onset of PKOs. Further, Kocher (2014) likewise demonstrated that much of the size of the effect between PKOs and violence against civilians was explained by the </w:t>
+        <w:t>While causal language in very much present in the PKO literature, causal methods are much less represented. Oftentimes, studies that do not employ a research design oriented towards making causal inferences will use causal terminology such "significantly reduce the risk of further conflict" (Collier et al. 2008, p. 473), "decreased the risk of another war" (</w:t>
+      </w:r>
+      <w:proofErr w:type="spellStart"/>
+      <w:r>
+        <w:rPr>
+          <w:rFonts w:ascii="Times New Roman" w:hAnsi="Times New Roman" w:cs="Times New Roman"/>
+        </w:rPr>
+        <w:t>Fortna</w:t>
+      </w:r>
+      <w:proofErr w:type="spellEnd"/>
+      <w:r>
+        <w:rPr>
+          <w:rFonts w:ascii="Times New Roman" w:hAnsi="Times New Roman" w:cs="Times New Roman"/>
+        </w:rPr>
+        <w:t xml:space="preserve"> 2004, p. 283), "sustain the peace" (Quinn et al. 2007, p. 183), and "reduces violence against noncombatants" (</w:t>
+      </w:r>
+      <w:proofErr w:type="spellStart"/>
+      <w:r>
+        <w:rPr>
+          <w:rFonts w:ascii="Times New Roman" w:hAnsi="Times New Roman" w:cs="Times New Roman"/>
+        </w:rPr>
+        <w:t>Hultman</w:t>
+      </w:r>
+      <w:proofErr w:type="spellEnd"/>
+      <w:r>
+        <w:rPr>
+          <w:rFonts w:ascii="Times New Roman" w:hAnsi="Times New Roman" w:cs="Times New Roman"/>
+        </w:rPr>
+        <w:t xml:space="preserve"> et al. 2013, p. 10) when referring to the alleged effects of PKOs on peace and violence. At first glance, this may seem to be simply a semantic quibble. However, we should be cautious of using causal language when using correlative methods. Kocher's (2014) critique of </w:t>
+      </w:r>
+      <w:proofErr w:type="spellStart"/>
+      <w:r>
+        <w:rPr>
+          <w:rFonts w:ascii="Times New Roman" w:hAnsi="Times New Roman" w:cs="Times New Roman"/>
+        </w:rPr>
+        <w:t>Hultman</w:t>
+      </w:r>
+      <w:proofErr w:type="spellEnd"/>
+      <w:r>
+        <w:rPr>
+          <w:rFonts w:ascii="Times New Roman" w:hAnsi="Times New Roman" w:cs="Times New Roman"/>
+        </w:rPr>
+        <w:t xml:space="preserve"> et al. (2013) demonstrates the need for such caution. While </w:t>
+      </w:r>
+      <w:proofErr w:type="spellStart"/>
+      <w:r>
+        <w:rPr>
+          <w:rFonts w:ascii="Times New Roman" w:hAnsi="Times New Roman" w:cs="Times New Roman"/>
+        </w:rPr>
+        <w:t>Hultman</w:t>
+      </w:r>
+      <w:proofErr w:type="spellEnd"/>
+      <w:r>
+        <w:rPr>
+          <w:rFonts w:ascii="Times New Roman" w:hAnsi="Times New Roman" w:cs="Times New Roman"/>
+        </w:rPr>
+        <w:t xml:space="preserve"> et al.'s (2013) work suggested a causal effect linking PKOs to the reduction of civilian casualties, Kocher's (2014) re-analysis found that such a causal interpretation was inaccurate given that one-sided violence had decreased on average prior to the onset of PKOs. Further, Kocher (2014) likewise demonstrated that much of the size of the effect between PKOs and violence against civilians was explained by the </w:t>
       </w:r>
       <w:r>
         <w:rPr>
@@ -277,7 +663,35 @@
         <w:rPr>
           <w:rFonts w:ascii="Times New Roman" w:hAnsi="Times New Roman" w:cs="Times New Roman"/>
         </w:rPr>
-        <w:t xml:space="preserve"> of Rwanda in 1994. Instances such as this relying on statistical modeling, should warrant caution of causal interpretations of regression coefficients, which require strong assumptions, such as strict exogeneity and a lack of omitted confounding variables (Samii 2016, Keele et al. 2019), that are rarely met in the peacekeeping literature.</w:t>
+        <w:t xml:space="preserve"> of Rwanda in 1994. Instances such as this relying on statistical modeling, should warrant caution of causal interpretations of regression coefficients, which require strong assumptions, such as strict exogeneity and a lack of omitted confounding variables (</w:t>
+      </w:r>
+      <w:proofErr w:type="spellStart"/>
+      <w:r>
+        <w:rPr>
+          <w:rFonts w:ascii="Times New Roman" w:hAnsi="Times New Roman" w:cs="Times New Roman"/>
+        </w:rPr>
+        <w:t>Samii</w:t>
+      </w:r>
+      <w:proofErr w:type="spellEnd"/>
+      <w:r>
+        <w:rPr>
+          <w:rFonts w:ascii="Times New Roman" w:hAnsi="Times New Roman" w:cs="Times New Roman"/>
+        </w:rPr>
+        <w:t xml:space="preserve"> 2016, </w:t>
+      </w:r>
+      <w:proofErr w:type="spellStart"/>
+      <w:r>
+        <w:rPr>
+          <w:rFonts w:ascii="Times New Roman" w:hAnsi="Times New Roman" w:cs="Times New Roman"/>
+        </w:rPr>
+        <w:t>Keele</w:t>
+      </w:r>
+      <w:proofErr w:type="spellEnd"/>
+      <w:r>
+        <w:rPr>
+          <w:rFonts w:ascii="Times New Roman" w:hAnsi="Times New Roman" w:cs="Times New Roman"/>
+        </w:rPr>
+        <w:t xml:space="preserve"> et al. 2019), that are rarely met in the peacekeeping literature.</w:t>
       </w:r>
     </w:p>
     <w:p>
@@ -305,7 +719,21 @@
         <w:rPr>
           <w:rFonts w:ascii="Times New Roman" w:hAnsi="Times New Roman" w:cs="Times New Roman"/>
         </w:rPr>
-        <w:t xml:space="preserve"> in the peacekeeping literature. In select instances, researchers have managed to execute randomized controlled trials (RCTs) where access to the treatment is randomized so that no confounding can occur and causal estimates </w:t>
+        <w:t xml:space="preserve"> in the peacekeeping literature. In select instances, researchers have managed to execute randomized controlled trials (RCTs) where access to the treatment is randomized so that no confounding can </w:t>
+      </w:r>
+      <w:proofErr w:type="gramStart"/>
+      <w:r>
+        <w:rPr>
+          <w:rFonts w:ascii="Times New Roman" w:hAnsi="Times New Roman" w:cs="Times New Roman"/>
+        </w:rPr>
+        <w:t>occur</w:t>
+      </w:r>
+      <w:proofErr w:type="gramEnd"/>
+      <w:r>
+        <w:rPr>
+          <w:rFonts w:ascii="Times New Roman" w:hAnsi="Times New Roman" w:cs="Times New Roman"/>
+        </w:rPr>
+        <w:t xml:space="preserve"> and causal estimates </w:t>
       </w:r>
       <w:r>
         <w:rPr>
@@ -343,7 +771,49 @@
         <w:rPr>
           <w:rFonts w:ascii="Times New Roman" w:hAnsi="Times New Roman" w:cs="Times New Roman"/>
         </w:rPr>
-        <w:t>In the absence of experimental data, many scholars in the field have adopted an instrumental variables approach to making causal inferences concerning the effect of PKOs (Sambanis 2008, Vivalt 2015, Ruggeri et al. 2017, Blair 2019, Bove et al. 2021). Recognizing that treatments can be explained by</w:t>
+        <w:t xml:space="preserve">In the absence of experimental data, many scholars in the field have adopted </w:t>
+      </w:r>
+      <w:proofErr w:type="gramStart"/>
+      <w:r>
+        <w:rPr>
+          <w:rFonts w:ascii="Times New Roman" w:hAnsi="Times New Roman" w:cs="Times New Roman"/>
+        </w:rPr>
+        <w:t>an instrumental variables</w:t>
+      </w:r>
+      <w:proofErr w:type="gramEnd"/>
+      <w:r>
+        <w:rPr>
+          <w:rFonts w:ascii="Times New Roman" w:hAnsi="Times New Roman" w:cs="Times New Roman"/>
+        </w:rPr>
+        <w:t xml:space="preserve"> approach to making causal inferences concerning the effect of PKOs (</w:t>
+      </w:r>
+      <w:proofErr w:type="spellStart"/>
+      <w:r>
+        <w:rPr>
+          <w:rFonts w:ascii="Times New Roman" w:hAnsi="Times New Roman" w:cs="Times New Roman"/>
+        </w:rPr>
+        <w:t>Sambanis</w:t>
+      </w:r>
+      <w:proofErr w:type="spellEnd"/>
+      <w:r>
+        <w:rPr>
+          <w:rFonts w:ascii="Times New Roman" w:hAnsi="Times New Roman" w:cs="Times New Roman"/>
+        </w:rPr>
+        <w:t xml:space="preserve"> 2008, </w:t>
+      </w:r>
+      <w:proofErr w:type="spellStart"/>
+      <w:r>
+        <w:rPr>
+          <w:rFonts w:ascii="Times New Roman" w:hAnsi="Times New Roman" w:cs="Times New Roman"/>
+        </w:rPr>
+        <w:t>Vivalt</w:t>
+      </w:r>
+      <w:proofErr w:type="spellEnd"/>
+      <w:r>
+        <w:rPr>
+          <w:rFonts w:ascii="Times New Roman" w:hAnsi="Times New Roman" w:cs="Times New Roman"/>
+        </w:rPr>
+        <w:t xml:space="preserve"> 2015, Ruggeri et al. 2017, Blair 2019, Bove et al. 2021). Recognizing that treatments can be explained by</w:t>
       </w:r>
       <w:r>
         <w:rPr>
@@ -538,7 +1008,21 @@
         <w:rPr>
           <w:rFonts w:ascii="Times New Roman" w:hAnsi="Times New Roman" w:cs="Times New Roman"/>
         </w:rPr>
-        <w:t xml:space="preserve">this approach has not been implemented without controversy. Gilligan and Sergenti (2007) criticized the use of instrumental variables, referring to causal estimates from such an approach as invalid. These authors argued that the literature has a good grasp on the confounders that complicate the relationship between PKOs and peace, rendering the concern of unknown confounders relatively unimportant. Further, the authors were also skeptical that an instrument for this type of research </w:t>
+        <w:t xml:space="preserve">this approach has not been implemented without controversy. Gilligan and </w:t>
+      </w:r>
+      <w:proofErr w:type="spellStart"/>
+      <w:r>
+        <w:rPr>
+          <w:rFonts w:ascii="Times New Roman" w:hAnsi="Times New Roman" w:cs="Times New Roman"/>
+        </w:rPr>
+        <w:t>Sergenti</w:t>
+      </w:r>
+      <w:proofErr w:type="spellEnd"/>
+      <w:r>
+        <w:rPr>
+          <w:rFonts w:ascii="Times New Roman" w:hAnsi="Times New Roman" w:cs="Times New Roman"/>
+        </w:rPr>
+        <w:t xml:space="preserve"> (2007) criticized the use of instrumental variables, referring to causal estimates from such an approach as invalid. These authors argued that the literature has a good grasp on the confounders that complicate the relationship between PKOs and peace, rendering the concern of unknown confounders relatively unimportant. Further, the authors were also skeptical that an instrument for this type of research </w:t>
       </w:r>
       <w:r>
         <w:rPr>
@@ -564,7 +1048,21 @@
         <w:rPr>
           <w:rFonts w:ascii="Times New Roman" w:hAnsi="Times New Roman" w:cs="Times New Roman"/>
         </w:rPr>
-        <w:t xml:space="preserve"> by the UN Security Council when it is deciding whether or not to allocate a mission" (Gilligan and Sergenti 2007, p. 91). Essentially, the authors argued that there are no exogenous aspects of the treatment (UN PKO) given that the authorization of PKOs are heavily influenced by endogenous factors related to conflict and peace duration.</w:t>
+        <w:t xml:space="preserve"> by the UN Security Council when it is deciding whether or not to allocate a mission" (Gilligan and </w:t>
+      </w:r>
+      <w:proofErr w:type="spellStart"/>
+      <w:r>
+        <w:rPr>
+          <w:rFonts w:ascii="Times New Roman" w:hAnsi="Times New Roman" w:cs="Times New Roman"/>
+        </w:rPr>
+        <w:t>Sergenti</w:t>
+      </w:r>
+      <w:proofErr w:type="spellEnd"/>
+      <w:r>
+        <w:rPr>
+          <w:rFonts w:ascii="Times New Roman" w:hAnsi="Times New Roman" w:cs="Times New Roman"/>
+        </w:rPr>
+        <w:t xml:space="preserve"> 2007, p. 91). Essentially, the authors argued that there are no exogenous aspects of the treatment (UN PKO) given that the authorization of PKOs are heavily influenced by endogenous factors related to conflict and peace duration.</w:t>
       </w:r>
       <w:r>
         <w:rPr>
@@ -674,7 +1172,21 @@
         <w:rPr>
           <w:rFonts w:ascii="Times New Roman" w:hAnsi="Times New Roman" w:cs="Times New Roman"/>
         </w:rPr>
-        <w:t xml:space="preserve">Instead of instrumental variables, Gilligan and Sergenti (2007) suggested the adoption of matching as an approach to improve causal estimates in the peacekeeping literature. The virtues of matching, as the authors claimed, can be attributed to the relative simplicity and transparency of the technique. Units are matched to each other according to their similarity with a specific number of confounding factors. They differ, however, with respect to their treatment status. Given the similarity between matched units, the difference in outcome between matched units </w:t>
+        <w:t xml:space="preserve">Instead of instrumental variables, Gilligan and </w:t>
+      </w:r>
+      <w:proofErr w:type="spellStart"/>
+      <w:r>
+        <w:rPr>
+          <w:rFonts w:ascii="Times New Roman" w:hAnsi="Times New Roman" w:cs="Times New Roman"/>
+        </w:rPr>
+        <w:t>Sergenti</w:t>
+      </w:r>
+      <w:proofErr w:type="spellEnd"/>
+      <w:r>
+        <w:rPr>
+          <w:rFonts w:ascii="Times New Roman" w:hAnsi="Times New Roman" w:cs="Times New Roman"/>
+        </w:rPr>
+        <w:t xml:space="preserve"> (2007) suggested the adoption of matching as an approach to improve causal estimates in the peacekeeping literature. The virtues of matching, as the authors claimed, can be attributed to the relative simplicity and transparency of the technique. Units are matched to each other according to their similarity with a specific number of confounding factors. They differ, however, with respect to their treatment status. Given the similarity between matched units, the difference in outcome between matched units </w:t>
       </w:r>
       <w:r>
         <w:rPr>
@@ -700,7 +1212,105 @@
         <w:rPr>
           <w:rFonts w:ascii="Times New Roman" w:hAnsi="Times New Roman" w:cs="Times New Roman"/>
         </w:rPr>
-        <w:t xml:space="preserve">. Indeed, given the intuitive nature of this approach, matching is widely employed in the peacekeeping literature (Sambanis 2008, Kathman and Wood 2011, Hultman et al. 2013, Hultman et al. 2014, Ruggeri et al. 2017, Di Salvatore 2018, Fjelde et al. 2018, Haas and Ansorg 2018, Beber et al. 2019, Bara 2020), albeit, not always as a method to </w:t>
+        <w:t>. Indeed, given the intuitive nature of this approach, matching is widely employed in the peacekeeping literature (</w:t>
+      </w:r>
+      <w:proofErr w:type="spellStart"/>
+      <w:r>
+        <w:rPr>
+          <w:rFonts w:ascii="Times New Roman" w:hAnsi="Times New Roman" w:cs="Times New Roman"/>
+        </w:rPr>
+        <w:t>Sambanis</w:t>
+      </w:r>
+      <w:proofErr w:type="spellEnd"/>
+      <w:r>
+        <w:rPr>
+          <w:rFonts w:ascii="Times New Roman" w:hAnsi="Times New Roman" w:cs="Times New Roman"/>
+        </w:rPr>
+        <w:t xml:space="preserve"> 2008, </w:t>
+      </w:r>
+      <w:proofErr w:type="spellStart"/>
+      <w:r>
+        <w:rPr>
+          <w:rFonts w:ascii="Times New Roman" w:hAnsi="Times New Roman" w:cs="Times New Roman"/>
+        </w:rPr>
+        <w:t>Kathman</w:t>
+      </w:r>
+      <w:proofErr w:type="spellEnd"/>
+      <w:r>
+        <w:rPr>
+          <w:rFonts w:ascii="Times New Roman" w:hAnsi="Times New Roman" w:cs="Times New Roman"/>
+        </w:rPr>
+        <w:t xml:space="preserve"> and Wood 2011, </w:t>
+      </w:r>
+      <w:proofErr w:type="spellStart"/>
+      <w:r>
+        <w:rPr>
+          <w:rFonts w:ascii="Times New Roman" w:hAnsi="Times New Roman" w:cs="Times New Roman"/>
+        </w:rPr>
+        <w:t>Hultman</w:t>
+      </w:r>
+      <w:proofErr w:type="spellEnd"/>
+      <w:r>
+        <w:rPr>
+          <w:rFonts w:ascii="Times New Roman" w:hAnsi="Times New Roman" w:cs="Times New Roman"/>
+        </w:rPr>
+        <w:t xml:space="preserve"> et al. 2013, </w:t>
+      </w:r>
+      <w:proofErr w:type="spellStart"/>
+      <w:r>
+        <w:rPr>
+          <w:rFonts w:ascii="Times New Roman" w:hAnsi="Times New Roman" w:cs="Times New Roman"/>
+        </w:rPr>
+        <w:t>Hultman</w:t>
+      </w:r>
+      <w:proofErr w:type="spellEnd"/>
+      <w:r>
+        <w:rPr>
+          <w:rFonts w:ascii="Times New Roman" w:hAnsi="Times New Roman" w:cs="Times New Roman"/>
+        </w:rPr>
+        <w:t xml:space="preserve"> et al. 2014, Ruggeri et al. 2017, Di Salvatore 2018, </w:t>
+      </w:r>
+      <w:proofErr w:type="spellStart"/>
+      <w:r>
+        <w:rPr>
+          <w:rFonts w:ascii="Times New Roman" w:hAnsi="Times New Roman" w:cs="Times New Roman"/>
+        </w:rPr>
+        <w:t>Fjelde</w:t>
+      </w:r>
+      <w:proofErr w:type="spellEnd"/>
+      <w:r>
+        <w:rPr>
+          <w:rFonts w:ascii="Times New Roman" w:hAnsi="Times New Roman" w:cs="Times New Roman"/>
+        </w:rPr>
+        <w:t xml:space="preserve"> et al. 2018, Haas and </w:t>
+      </w:r>
+      <w:proofErr w:type="spellStart"/>
+      <w:r>
+        <w:rPr>
+          <w:rFonts w:ascii="Times New Roman" w:hAnsi="Times New Roman" w:cs="Times New Roman"/>
+        </w:rPr>
+        <w:t>Ansorg</w:t>
+      </w:r>
+      <w:proofErr w:type="spellEnd"/>
+      <w:r>
+        <w:rPr>
+          <w:rFonts w:ascii="Times New Roman" w:hAnsi="Times New Roman" w:cs="Times New Roman"/>
+        </w:rPr>
+        <w:t xml:space="preserve"> 2018, </w:t>
+      </w:r>
+      <w:proofErr w:type="spellStart"/>
+      <w:r>
+        <w:rPr>
+          <w:rFonts w:ascii="Times New Roman" w:hAnsi="Times New Roman" w:cs="Times New Roman"/>
+        </w:rPr>
+        <w:t>Beber</w:t>
+      </w:r>
+      <w:proofErr w:type="spellEnd"/>
+      <w:r>
+        <w:rPr>
+          <w:rFonts w:ascii="Times New Roman" w:hAnsi="Times New Roman" w:cs="Times New Roman"/>
+        </w:rPr>
+        <w:t xml:space="preserve"> et al. 2019, Bara 2020), albeit, not always as a method to </w:t>
       </w:r>
       <w:r>
         <w:rPr>
@@ -738,7 +1348,105 @@
         <w:rPr>
           <w:rFonts w:ascii="Times New Roman" w:hAnsi="Times New Roman" w:cs="Times New Roman"/>
         </w:rPr>
-        <w:t xml:space="preserve">Much like the use of matching, fixed effects are often employed in the peacekeeping literature (Joshi 2013, Hultman et al. 2014, Kocher 2014, Bove and Ruggeri 2016, 2018, Di Salvatore 2018, Fjedle et al. 2018, Haas and Ansorg 2018, Beber et al. 2019, Blair 2019, Di Salvatore 2019, Phayal 2019, Phayal and Prins 2019, Bara 2020, Bove et al. 2021), oftentimes not explicitly for causal inference purposes. The implementation of fixed effects can be helpful for making causal inferences due to its capacity to control for all observed and unobserved </w:t>
+        <w:t xml:space="preserve">Much like the use of matching, fixed effects are often employed in the peacekeeping literature (Joshi 2013, </w:t>
+      </w:r>
+      <w:proofErr w:type="spellStart"/>
+      <w:r>
+        <w:rPr>
+          <w:rFonts w:ascii="Times New Roman" w:hAnsi="Times New Roman" w:cs="Times New Roman"/>
+        </w:rPr>
+        <w:t>Hultman</w:t>
+      </w:r>
+      <w:proofErr w:type="spellEnd"/>
+      <w:r>
+        <w:rPr>
+          <w:rFonts w:ascii="Times New Roman" w:hAnsi="Times New Roman" w:cs="Times New Roman"/>
+        </w:rPr>
+        <w:t xml:space="preserve"> et al. 2014, Kocher 2014, Bove and Ruggeri 2016, 2018, Di Salvatore 2018, </w:t>
+      </w:r>
+      <w:proofErr w:type="spellStart"/>
+      <w:r>
+        <w:rPr>
+          <w:rFonts w:ascii="Times New Roman" w:hAnsi="Times New Roman" w:cs="Times New Roman"/>
+        </w:rPr>
+        <w:t>Fjedle</w:t>
+      </w:r>
+      <w:proofErr w:type="spellEnd"/>
+      <w:r>
+        <w:rPr>
+          <w:rFonts w:ascii="Times New Roman" w:hAnsi="Times New Roman" w:cs="Times New Roman"/>
+        </w:rPr>
+        <w:t xml:space="preserve"> et al. 2018, Haas and </w:t>
+      </w:r>
+      <w:proofErr w:type="spellStart"/>
+      <w:r>
+        <w:rPr>
+          <w:rFonts w:ascii="Times New Roman" w:hAnsi="Times New Roman" w:cs="Times New Roman"/>
+        </w:rPr>
+        <w:t>Ansorg</w:t>
+      </w:r>
+      <w:proofErr w:type="spellEnd"/>
+      <w:r>
+        <w:rPr>
+          <w:rFonts w:ascii="Times New Roman" w:hAnsi="Times New Roman" w:cs="Times New Roman"/>
+        </w:rPr>
+        <w:t xml:space="preserve"> 2018, </w:t>
+      </w:r>
+      <w:proofErr w:type="spellStart"/>
+      <w:r>
+        <w:rPr>
+          <w:rFonts w:ascii="Times New Roman" w:hAnsi="Times New Roman" w:cs="Times New Roman"/>
+        </w:rPr>
+        <w:t>Beber</w:t>
+      </w:r>
+      <w:proofErr w:type="spellEnd"/>
+      <w:r>
+        <w:rPr>
+          <w:rFonts w:ascii="Times New Roman" w:hAnsi="Times New Roman" w:cs="Times New Roman"/>
+        </w:rPr>
+        <w:t xml:space="preserve"> et al. 2019, Blair 2019, Di Salvatore 2019, </w:t>
+      </w:r>
+      <w:proofErr w:type="spellStart"/>
+      <w:r>
+        <w:rPr>
+          <w:rFonts w:ascii="Times New Roman" w:hAnsi="Times New Roman" w:cs="Times New Roman"/>
+        </w:rPr>
+        <w:t>Phayal</w:t>
+      </w:r>
+      <w:proofErr w:type="spellEnd"/>
+      <w:r>
+        <w:rPr>
+          <w:rFonts w:ascii="Times New Roman" w:hAnsi="Times New Roman" w:cs="Times New Roman"/>
+        </w:rPr>
+        <w:t xml:space="preserve"> 2019, </w:t>
+      </w:r>
+      <w:proofErr w:type="spellStart"/>
+      <w:r>
+        <w:rPr>
+          <w:rFonts w:ascii="Times New Roman" w:hAnsi="Times New Roman" w:cs="Times New Roman"/>
+        </w:rPr>
+        <w:t>Phayal</w:t>
+      </w:r>
+      <w:proofErr w:type="spellEnd"/>
+      <w:r>
+        <w:rPr>
+          <w:rFonts w:ascii="Times New Roman" w:hAnsi="Times New Roman" w:cs="Times New Roman"/>
+        </w:rPr>
+        <w:t xml:space="preserve"> and </w:t>
+      </w:r>
+      <w:proofErr w:type="spellStart"/>
+      <w:r>
+        <w:rPr>
+          <w:rFonts w:ascii="Times New Roman" w:hAnsi="Times New Roman" w:cs="Times New Roman"/>
+        </w:rPr>
+        <w:t>Prins</w:t>
+      </w:r>
+      <w:proofErr w:type="spellEnd"/>
+      <w:r>
+        <w:rPr>
+          <w:rFonts w:ascii="Times New Roman" w:hAnsi="Times New Roman" w:cs="Times New Roman"/>
+        </w:rPr>
+        <w:t xml:space="preserve"> 2019, Bara 2020, Bove et al. 2021), oftentimes not explicitly for causal inference purposes. The implementation of fixed effects can be helpful for making causal inferences due to its capacity to control for all observed and unobserved </w:t>
       </w:r>
       <w:r>
         <w:rPr>
@@ -801,7 +1509,21 @@
           <w:rFonts w:ascii="Times New Roman" w:hAnsi="Times New Roman" w:cs="Times New Roman"/>
         </w:rPr>
         <w:lastRenderedPageBreak/>
-        <w:t xml:space="preserve">PKOs would be unable to determine the effect of PKOs independent of the other unit-specific fixed factors. This problem, in particular, can be avoided if one alters their research question and/or their measure of PKOs. For example, if one is studying the potentially pacifying effects of PKOs </w:t>
+        <w:t>PKOs would be unable to determine the effect of PKOs independent of the other unit-specific fixed factors. This problem</w:t>
+      </w:r>
+      <w:proofErr w:type="gramStart"/>
+      <w:r>
+        <w:rPr>
+          <w:rFonts w:ascii="Times New Roman" w:hAnsi="Times New Roman" w:cs="Times New Roman"/>
+        </w:rPr>
+        <w:t>, in particular, can</w:t>
+      </w:r>
+      <w:proofErr w:type="gramEnd"/>
+      <w:r>
+        <w:rPr>
+          <w:rFonts w:ascii="Times New Roman" w:hAnsi="Times New Roman" w:cs="Times New Roman"/>
+        </w:rPr>
+        <w:t xml:space="preserve"> be avoided if one alters their research question and/or their measure of PKOs. For example, if one is studying the potentially pacifying effects of PKOs </w:t>
       </w:r>
       <w:r>
         <w:rPr>
@@ -918,7 +1640,21 @@
         <w:rPr>
           <w:rFonts w:ascii="Times New Roman" w:hAnsi="Times New Roman" w:cs="Times New Roman"/>
         </w:rPr>
-        <w:t xml:space="preserve">(Phayal 2019). The author employs a difference-in-differences (DID) estimator to isolate the causal effect of UNAMID </w:t>
+        <w:t>(</w:t>
+      </w:r>
+      <w:proofErr w:type="spellStart"/>
+      <w:r>
+        <w:rPr>
+          <w:rFonts w:ascii="Times New Roman" w:hAnsi="Times New Roman" w:cs="Times New Roman"/>
+        </w:rPr>
+        <w:t>Phayal</w:t>
+      </w:r>
+      <w:proofErr w:type="spellEnd"/>
+      <w:r>
+        <w:rPr>
+          <w:rFonts w:ascii="Times New Roman" w:hAnsi="Times New Roman" w:cs="Times New Roman"/>
+        </w:rPr>
+        <w:t xml:space="preserve"> 2019). The author employs a difference-in-differences (DID) estimator to isolate the causal effect of UNAMID </w:t>
       </w:r>
       <w:r>
         <w:rPr>
@@ -1175,7 +1911,21 @@
         <w:rPr>
           <w:rFonts w:ascii="Times New Roman" w:hAnsi="Times New Roman" w:cs="Times New Roman"/>
         </w:rPr>
-        <w:t>However, this approach is also burdened by a number of limitations</w:t>
+        <w:t xml:space="preserve">However, this approach is also burdened by </w:t>
+      </w:r>
+      <w:proofErr w:type="gramStart"/>
+      <w:r>
+        <w:rPr>
+          <w:rFonts w:ascii="Times New Roman" w:hAnsi="Times New Roman" w:cs="Times New Roman"/>
+        </w:rPr>
+        <w:t>a number of</w:t>
+      </w:r>
+      <w:proofErr w:type="gramEnd"/>
+      <w:r>
+        <w:rPr>
+          <w:rFonts w:ascii="Times New Roman" w:hAnsi="Times New Roman" w:cs="Times New Roman"/>
+        </w:rPr>
+        <w:t xml:space="preserve"> limitations</w:t>
       </w:r>
       <w:r>
         <w:rPr>
@@ -1257,7 +2007,21 @@
         <w:rPr>
           <w:rFonts w:ascii="Times New Roman" w:hAnsi="Times New Roman" w:cs="Times New Roman"/>
         </w:rPr>
-        <w:t xml:space="preserve">Much like the dependence of DID on the parallel trends assumption, the synthetic control method is </w:t>
+        <w:t xml:space="preserve">Much like the dependence of DID on the parallel </w:t>
+      </w:r>
+      <w:proofErr w:type="gramStart"/>
+      <w:r>
+        <w:rPr>
+          <w:rFonts w:ascii="Times New Roman" w:hAnsi="Times New Roman" w:cs="Times New Roman"/>
+        </w:rPr>
+        <w:t>trends</w:t>
+      </w:r>
+      <w:proofErr w:type="gramEnd"/>
+      <w:r>
+        <w:rPr>
+          <w:rFonts w:ascii="Times New Roman" w:hAnsi="Times New Roman" w:cs="Times New Roman"/>
+        </w:rPr>
+        <w:t xml:space="preserve"> assumption, the synthetic control method is </w:t>
       </w:r>
       <w:r>
         <w:rPr>
@@ -1273,11 +2037,19 @@
           <w:rFonts w:ascii="Times New Roman" w:hAnsi="Times New Roman" w:cs="Times New Roman"/>
         </w:rPr>
       </w:pPr>
-      <w:r>
-        <w:rPr>
-          <w:rFonts w:ascii="Times New Roman" w:hAnsi="Times New Roman" w:cs="Times New Roman"/>
-        </w:rPr>
-        <w:t xml:space="preserve">Following this review, it may appear that </w:t>
+      <w:proofErr w:type="gramStart"/>
+      <w:r>
+        <w:rPr>
+          <w:rFonts w:ascii="Times New Roman" w:hAnsi="Times New Roman" w:cs="Times New Roman"/>
+        </w:rPr>
+        <w:t>Following this review, it</w:t>
+      </w:r>
+      <w:proofErr w:type="gramEnd"/>
+      <w:r>
+        <w:rPr>
+          <w:rFonts w:ascii="Times New Roman" w:hAnsi="Times New Roman" w:cs="Times New Roman"/>
+        </w:rPr>
+        <w:t xml:space="preserve"> may appear that </w:t>
       </w:r>
       <w:r>
         <w:rPr>
@@ -1439,31 +2211,1207 @@
       <w:pPr>
         <w:rPr>
           <w:rFonts w:ascii="Times New Roman" w:hAnsi="Times New Roman" w:cs="Times New Roman"/>
+        </w:rPr>
+      </w:pPr>
+      <w:r>
+        <w:rPr>
+          <w:rFonts w:ascii="Times New Roman" w:hAnsi="Times New Roman" w:cs="Times New Roman"/>
+        </w:rPr>
+        <w:tab/>
+        <w:t xml:space="preserve">Matching techniques are often employed for causal analysis given their simplicity in both </w:t>
+      </w:r>
+      <w:r>
+        <w:rPr>
+          <w:rFonts w:ascii="Times New Roman" w:hAnsi="Times New Roman" w:cs="Times New Roman"/>
+        </w:rPr>
+        <w:t xml:space="preserve">design and </w:t>
+      </w:r>
+      <w:r>
+        <w:rPr>
+          <w:rFonts w:ascii="Times New Roman" w:hAnsi="Times New Roman" w:cs="Times New Roman"/>
+        </w:rPr>
+        <w:t>execution</w:t>
+      </w:r>
+      <w:r>
+        <w:rPr>
+          <w:rFonts w:ascii="Times New Roman" w:hAnsi="Times New Roman" w:cs="Times New Roman"/>
+        </w:rPr>
+        <w:t xml:space="preserve">. While matching methods themselves can vary greatly, the underlying idea behind all matching techniques is that observations in data sets are matched along a specified set of confounders where they differ in treatment status to create a balanced data set. </w:t>
+      </w:r>
+      <w:r>
+        <w:rPr>
+          <w:rFonts w:ascii="Times New Roman" w:hAnsi="Times New Roman" w:cs="Times New Roman"/>
+        </w:rPr>
+        <w:t xml:space="preserve">Essentially, matching “matches” each observation with another observation very much like itself. They key difference is that one observation is exposed to the treatment while the other is not. Any difference between matched pairs then, assuming all confounders have been specified, represents the causal effect of the treatment. </w:t>
+      </w:r>
+      <w:r>
+        <w:rPr>
+          <w:rFonts w:ascii="Times New Roman" w:hAnsi="Times New Roman" w:cs="Times New Roman"/>
+        </w:rPr>
+        <w:t>A key disadvantage</w:t>
+      </w:r>
+      <w:r>
+        <w:rPr>
+          <w:rFonts w:ascii="Times New Roman" w:hAnsi="Times New Roman" w:cs="Times New Roman"/>
+        </w:rPr>
+        <w:t xml:space="preserve"> of many </w:t>
+      </w:r>
+      <w:r>
+        <w:rPr>
+          <w:rFonts w:ascii="Times New Roman" w:hAnsi="Times New Roman" w:cs="Times New Roman"/>
+        </w:rPr>
+        <w:t>matching</w:t>
+      </w:r>
+      <w:r>
+        <w:rPr>
+          <w:rFonts w:ascii="Times New Roman" w:hAnsi="Times New Roman" w:cs="Times New Roman"/>
+        </w:rPr>
+        <w:t xml:space="preserve"> methods</w:t>
+      </w:r>
+      <w:r>
+        <w:rPr>
+          <w:rFonts w:ascii="Times New Roman" w:hAnsi="Times New Roman" w:cs="Times New Roman"/>
+        </w:rPr>
+        <w:t xml:space="preserve">, however, is that a lot of information can be discarded if observations are unable to find a match. </w:t>
+      </w:r>
+      <w:r>
+        <w:rPr>
+          <w:rFonts w:ascii="Times New Roman" w:hAnsi="Times New Roman" w:cs="Times New Roman"/>
+        </w:rPr>
+        <w:t xml:space="preserve">Further, some observations may be unable to find a match, not because they are fundamentally different than the rest of the observations, but because another observation was </w:t>
+      </w:r>
+      <w:r>
+        <w:rPr>
+          <w:rFonts w:ascii="Times New Roman" w:hAnsi="Times New Roman" w:cs="Times New Roman"/>
           <w:i/>
           <w:iCs/>
         </w:rPr>
-      </w:pPr>
+        <w:t>slightly</w:t>
+      </w:r>
       <w:r>
         <w:rPr>
           <w:rFonts w:ascii="Times New Roman" w:hAnsi="Times New Roman" w:cs="Times New Roman"/>
           <w:i/>
           <w:iCs/>
         </w:rPr>
-        <w:t>Outcome Measurement</w:t>
-      </w:r>
-      <w:r>
+        <w:t xml:space="preserve"> </w:t>
+      </w:r>
+      <w:r>
+        <w:rPr>
+          <w:rFonts w:ascii="Times New Roman" w:hAnsi="Times New Roman" w:cs="Times New Roman"/>
+        </w:rPr>
+        <w:t xml:space="preserve">more </w:t>
+      </w:r>
+      <w:proofErr w:type="gramStart"/>
+      <w:r>
+        <w:rPr>
+          <w:rFonts w:ascii="Times New Roman" w:hAnsi="Times New Roman" w:cs="Times New Roman"/>
+        </w:rPr>
+        <w:t>similar to</w:t>
+      </w:r>
+      <w:proofErr w:type="gramEnd"/>
+      <w:r>
+        <w:rPr>
+          <w:rFonts w:ascii="Times New Roman" w:hAnsi="Times New Roman" w:cs="Times New Roman"/>
+        </w:rPr>
+        <w:t xml:space="preserve"> a nearby observation. </w:t>
+      </w:r>
+      <w:r>
+        <w:rPr>
+          <w:rFonts w:ascii="Times New Roman" w:hAnsi="Times New Roman" w:cs="Times New Roman"/>
+        </w:rPr>
+        <w:t>Indeed</w:t>
+      </w:r>
+      <w:r>
+        <w:rPr>
+          <w:rFonts w:ascii="Times New Roman" w:hAnsi="Times New Roman" w:cs="Times New Roman"/>
+        </w:rPr>
+        <w:t xml:space="preserve">, given the comparatively smaller size </w:t>
+      </w:r>
+      <w:r>
+        <w:rPr>
+          <w:rFonts w:ascii="Times New Roman" w:hAnsi="Times New Roman" w:cs="Times New Roman"/>
+        </w:rPr>
+        <w:t>data sets that many scholars in the conflict management literature work with, th</w:t>
+      </w:r>
+      <w:r>
+        <w:rPr>
+          <w:rFonts w:ascii="Times New Roman" w:hAnsi="Times New Roman" w:cs="Times New Roman"/>
+        </w:rPr>
+        <w:t>ese</w:t>
+      </w:r>
+      <w:r>
+        <w:rPr>
+          <w:rFonts w:ascii="Times New Roman" w:hAnsi="Times New Roman" w:cs="Times New Roman"/>
+        </w:rPr>
+        <w:t xml:space="preserve"> drawback</w:t>
+      </w:r>
+      <w:r>
+        <w:rPr>
+          <w:rFonts w:ascii="Times New Roman" w:hAnsi="Times New Roman" w:cs="Times New Roman"/>
+        </w:rPr>
+        <w:t>s</w:t>
+      </w:r>
+      <w:r>
+        <w:rPr>
+          <w:rFonts w:ascii="Times New Roman" w:hAnsi="Times New Roman" w:cs="Times New Roman"/>
+        </w:rPr>
+        <w:t xml:space="preserve"> </w:t>
+      </w:r>
+      <w:r>
+        <w:rPr>
+          <w:rFonts w:ascii="Times New Roman" w:hAnsi="Times New Roman" w:cs="Times New Roman"/>
+        </w:rPr>
+        <w:t>are</w:t>
+      </w:r>
+      <w:r>
+        <w:rPr>
+          <w:rFonts w:ascii="Times New Roman" w:hAnsi="Times New Roman" w:cs="Times New Roman"/>
+        </w:rPr>
+        <w:t xml:space="preserve"> particularly problematic.</w:t>
+      </w:r>
+    </w:p>
+    <w:p>
+      <w:pPr>
         <w:rPr>
           <w:rFonts w:ascii="Times New Roman" w:hAnsi="Times New Roman" w:cs="Times New Roman"/>
           <w:i/>
           <w:iCs/>
         </w:rPr>
-        <w:t>s</w:t>
+      </w:pPr>
+      <w:r>
+        <w:rPr>
+          <w:rFonts w:ascii="Times New Roman" w:hAnsi="Times New Roman" w:cs="Times New Roman"/>
+        </w:rPr>
+        <w:tab/>
+        <w:t xml:space="preserve">In contrast, inverse probability weighting (IPW) </w:t>
+      </w:r>
+      <w:r>
+        <w:rPr>
+          <w:rFonts w:ascii="Times New Roman" w:hAnsi="Times New Roman" w:cs="Times New Roman"/>
+        </w:rPr>
+        <w:t xml:space="preserve">is an alternative technique that </w:t>
+      </w:r>
+      <w:r>
+        <w:rPr>
+          <w:rFonts w:ascii="Times New Roman" w:hAnsi="Times New Roman" w:cs="Times New Roman"/>
+        </w:rPr>
+        <w:t xml:space="preserve">resolves these issues by generating weights to balance the data set along specified confounders in a manner that does not </w:t>
+      </w:r>
+      <w:r>
+        <w:rPr>
+          <w:rFonts w:ascii="Times New Roman" w:hAnsi="Times New Roman" w:cs="Times New Roman"/>
+        </w:rPr>
+        <w:lastRenderedPageBreak/>
+        <w:t>omit any observations.</w:t>
+      </w:r>
+      <w:r>
+        <w:rPr>
+          <w:rStyle w:val="FootnoteReference"/>
+          <w:rFonts w:ascii="Times New Roman" w:hAnsi="Times New Roman" w:cs="Times New Roman"/>
+        </w:rPr>
+        <w:footnoteReference w:id="1"/>
+      </w:r>
+      <w:r>
+        <w:rPr>
+          <w:rFonts w:ascii="Times New Roman" w:hAnsi="Times New Roman" w:cs="Times New Roman"/>
+        </w:rPr>
+        <w:t xml:space="preserve"> </w:t>
+      </w:r>
+      <w:r>
+        <w:rPr>
+          <w:rFonts w:ascii="Times New Roman" w:hAnsi="Times New Roman" w:cs="Times New Roman"/>
+        </w:rPr>
+        <w:t xml:space="preserve">IPW does so by following a two-step process. First, </w:t>
+      </w:r>
+      <w:r>
+        <w:rPr>
+          <w:rFonts w:ascii="Times New Roman" w:hAnsi="Times New Roman" w:cs="Times New Roman"/>
+        </w:rPr>
+        <w:t xml:space="preserve">a numeric value for the propensity of receiving treatment predicted by specified confounders </w:t>
+      </w:r>
+      <w:r>
+        <w:rPr>
+          <w:rFonts w:ascii="Times New Roman" w:hAnsi="Times New Roman" w:cs="Times New Roman"/>
+        </w:rPr>
+        <w:t xml:space="preserve">is generated for each observation. </w:t>
+      </w:r>
+      <w:r>
+        <w:rPr>
+          <w:rFonts w:ascii="Times New Roman" w:hAnsi="Times New Roman" w:cs="Times New Roman"/>
+        </w:rPr>
+        <w:t>Given that treatments are often binary, logistic regression is commonly employed for this purpose.</w:t>
+      </w:r>
+      <w:r>
+        <w:rPr>
+          <w:rFonts w:ascii="Times New Roman" w:hAnsi="Times New Roman" w:cs="Times New Roman"/>
+        </w:rPr>
+        <w:t xml:space="preserve"> </w:t>
+      </w:r>
+      <w:r>
+        <w:rPr>
+          <w:rFonts w:ascii="Times New Roman" w:hAnsi="Times New Roman" w:cs="Times New Roman"/>
+        </w:rPr>
+        <w:t xml:space="preserve">Next, these observations are weighted. Observations are weighted more heavily when their propensity to receive treatment differs largely from their </w:t>
+      </w:r>
+      <w:r>
+        <w:rPr>
+          <w:rFonts w:ascii="Times New Roman" w:hAnsi="Times New Roman" w:cs="Times New Roman"/>
+          <w:i/>
+          <w:iCs/>
+        </w:rPr>
+        <w:t>actual</w:t>
+      </w:r>
+      <w:r>
+        <w:rPr>
+          <w:rFonts w:ascii="Times New Roman" w:hAnsi="Times New Roman" w:cs="Times New Roman"/>
+        </w:rPr>
+        <w:t xml:space="preserve"> exposure to treatment. </w:t>
+      </w:r>
+      <w:r>
+        <w:rPr>
+          <w:rFonts w:ascii="Times New Roman" w:hAnsi="Times New Roman" w:cs="Times New Roman"/>
+        </w:rPr>
+        <w:t xml:space="preserve">For example, according to the results of a logistic regression model, if a country was very unlikely to receive a UN PKO and </w:t>
+      </w:r>
+      <w:r>
+        <w:rPr>
+          <w:rFonts w:ascii="Times New Roman" w:hAnsi="Times New Roman" w:cs="Times New Roman"/>
+          <w:i/>
+          <w:iCs/>
+        </w:rPr>
+        <w:t>still received one</w:t>
+      </w:r>
+      <w:r>
+        <w:rPr>
+          <w:rFonts w:ascii="Times New Roman" w:hAnsi="Times New Roman" w:cs="Times New Roman"/>
+        </w:rPr>
+        <w:t xml:space="preserve">, this observation would be weighted heavily. Likewise, if the results of the model predicted a certain country had a very high chance of receiving a PKO and </w:t>
+      </w:r>
+      <w:r>
+        <w:rPr>
+          <w:rFonts w:ascii="Times New Roman" w:hAnsi="Times New Roman" w:cs="Times New Roman"/>
+          <w:i/>
+          <w:iCs/>
+        </w:rPr>
+        <w:t>did not</w:t>
+      </w:r>
+      <w:r>
+        <w:rPr>
+          <w:rFonts w:ascii="Times New Roman" w:hAnsi="Times New Roman" w:cs="Times New Roman"/>
+        </w:rPr>
+        <w:t xml:space="preserve">, then this observation is also weighted heavily. Observations that experience the treatment in accordance with the predicted propensity to receive treatment are less heavily weighted. </w:t>
+      </w:r>
+      <w:r>
+        <w:rPr>
+          <w:rFonts w:ascii="Times New Roman" w:hAnsi="Times New Roman" w:cs="Times New Roman"/>
+        </w:rPr>
+        <w:t xml:space="preserve">Rather than relying on distance to another observation to be weighted, IPW does not require any data points to be dropped as weights are generated </w:t>
+      </w:r>
+      <w:r>
+        <w:rPr>
+          <w:rFonts w:ascii="Times New Roman" w:hAnsi="Times New Roman" w:cs="Times New Roman"/>
+        </w:rPr>
+        <w:t xml:space="preserve">agnostic of </w:t>
+      </w:r>
+      <w:r>
+        <w:rPr>
+          <w:rFonts w:ascii="Times New Roman" w:hAnsi="Times New Roman" w:cs="Times New Roman"/>
+        </w:rPr>
+        <w:t>other observations.</w:t>
+      </w:r>
+      <w:r>
+        <w:rPr>
+          <w:rFonts w:ascii="Times New Roman" w:hAnsi="Times New Roman" w:cs="Times New Roman"/>
+        </w:rPr>
+        <w:t xml:space="preserve"> </w:t>
+      </w:r>
+      <w:r>
+        <w:rPr>
+          <w:rFonts w:ascii="Times New Roman" w:hAnsi="Times New Roman" w:cs="Times New Roman"/>
+        </w:rPr>
+        <w:t xml:space="preserve">While one may be tempted to match on the generated propensity scores themselves, </w:t>
+      </w:r>
+      <w:r>
+        <w:rPr>
+          <w:rFonts w:ascii="Times New Roman" w:hAnsi="Times New Roman" w:cs="Times New Roman"/>
+        </w:rPr>
+        <w:t>using these scores themselves as matching criteria</w:t>
+      </w:r>
+      <w:r>
+        <w:rPr>
+          <w:rFonts w:ascii="Times New Roman" w:hAnsi="Times New Roman" w:cs="Times New Roman"/>
+        </w:rPr>
+        <w:t xml:space="preserve"> creates </w:t>
+      </w:r>
+      <w:proofErr w:type="gramStart"/>
+      <w:r>
+        <w:rPr>
+          <w:rFonts w:ascii="Times New Roman" w:hAnsi="Times New Roman" w:cs="Times New Roman"/>
+        </w:rPr>
+        <w:t>a number of</w:t>
+      </w:r>
+      <w:proofErr w:type="gramEnd"/>
+      <w:r>
+        <w:rPr>
+          <w:rFonts w:ascii="Times New Roman" w:hAnsi="Times New Roman" w:cs="Times New Roman"/>
+        </w:rPr>
+        <w:t xml:space="preserve"> issues for making causal inferences (King and Nielsen 2019).</w:t>
       </w:r>
     </w:p>
     <w:p>
       <w:pPr>
         <w:rPr>
           <w:rFonts w:ascii="Times New Roman" w:hAnsi="Times New Roman" w:cs="Times New Roman"/>
+        </w:rPr>
+      </w:pPr>
+      <w:r>
+        <w:rPr>
+          <w:rFonts w:ascii="Times New Roman" w:hAnsi="Times New Roman" w:cs="Times New Roman"/>
+        </w:rPr>
+        <w:tab/>
+        <w:t xml:space="preserve">To compare the difference in causal estimates from IPW and other </w:t>
+      </w:r>
+      <w:r>
+        <w:rPr>
+          <w:rFonts w:ascii="Times New Roman" w:hAnsi="Times New Roman" w:cs="Times New Roman"/>
+        </w:rPr>
+        <w:t xml:space="preserve">matching </w:t>
+      </w:r>
+      <w:r>
+        <w:rPr>
+          <w:rFonts w:ascii="Times New Roman" w:hAnsi="Times New Roman" w:cs="Times New Roman"/>
+        </w:rPr>
+        <w:t xml:space="preserve">methods, I also </w:t>
+      </w:r>
+      <w:r>
+        <w:rPr>
+          <w:rFonts w:ascii="Times New Roman" w:hAnsi="Times New Roman" w:cs="Times New Roman"/>
+        </w:rPr>
+        <w:t xml:space="preserve">execute a set </w:t>
+      </w:r>
+      <w:r>
+        <w:rPr>
+          <w:rFonts w:ascii="Times New Roman" w:hAnsi="Times New Roman" w:cs="Times New Roman"/>
+        </w:rPr>
+        <w:t xml:space="preserve">of analyses using nearest-neighbor matching </w:t>
+      </w:r>
+      <w:r>
+        <w:rPr>
+          <w:rFonts w:ascii="Times New Roman" w:hAnsi="Times New Roman" w:cs="Times New Roman"/>
+        </w:rPr>
+        <w:t xml:space="preserve">(also known as “greedy matching”) </w:t>
+      </w:r>
+      <w:r>
+        <w:rPr>
+          <w:rFonts w:ascii="Times New Roman" w:hAnsi="Times New Roman" w:cs="Times New Roman"/>
+        </w:rPr>
+        <w:t xml:space="preserve">using the </w:t>
+      </w:r>
+      <w:proofErr w:type="spellStart"/>
+      <w:r>
+        <w:rPr>
+          <w:rFonts w:ascii="Times New Roman" w:hAnsi="Times New Roman" w:cs="Times New Roman"/>
+        </w:rPr>
+        <w:t>Mahalanobis</w:t>
+      </w:r>
+      <w:proofErr w:type="spellEnd"/>
+      <w:r>
+        <w:rPr>
+          <w:rFonts w:ascii="Times New Roman" w:hAnsi="Times New Roman" w:cs="Times New Roman"/>
+        </w:rPr>
+        <w:t xml:space="preserve"> distance and coarsened exact matching (CEM). </w:t>
+      </w:r>
+      <w:r>
+        <w:rPr>
+          <w:rFonts w:ascii="Times New Roman" w:hAnsi="Times New Roman" w:cs="Times New Roman"/>
+        </w:rPr>
+        <w:t xml:space="preserve">I execute nearest-neighbor </w:t>
+      </w:r>
+      <w:r>
+        <w:rPr>
+          <w:rFonts w:ascii="Times New Roman" w:hAnsi="Times New Roman" w:cs="Times New Roman"/>
+        </w:rPr>
+        <w:t xml:space="preserve">matching </w:t>
+      </w:r>
+      <w:r>
+        <w:rPr>
+          <w:rFonts w:ascii="Times New Roman" w:hAnsi="Times New Roman" w:cs="Times New Roman"/>
+        </w:rPr>
+        <w:t>analys</w:t>
+      </w:r>
+      <w:r>
+        <w:rPr>
+          <w:rFonts w:ascii="Times New Roman" w:hAnsi="Times New Roman" w:cs="Times New Roman"/>
+        </w:rPr>
+        <w:t xml:space="preserve">is </w:t>
+      </w:r>
+      <w:r>
+        <w:rPr>
+          <w:rFonts w:ascii="Times New Roman" w:hAnsi="Times New Roman" w:cs="Times New Roman"/>
+        </w:rPr>
+        <w:t xml:space="preserve">due to its simplicity (which has aided its popularity) as observations are matched to one another based on the cumulative “distance” between each other based on </w:t>
+      </w:r>
+      <w:r>
+        <w:rPr>
+          <w:rFonts w:ascii="Times New Roman" w:hAnsi="Times New Roman" w:cs="Times New Roman"/>
+        </w:rPr>
+        <w:t xml:space="preserve">a set of specified confounders. </w:t>
+      </w:r>
+      <w:r>
+        <w:rPr>
+          <w:rFonts w:ascii="Times New Roman" w:hAnsi="Times New Roman" w:cs="Times New Roman"/>
+        </w:rPr>
+        <w:t>I also employ CEM given its popularity in the PKO literature (</w:t>
+      </w:r>
+      <w:r>
+        <w:rPr>
+          <w:rFonts w:ascii="Times New Roman" w:hAnsi="Times New Roman" w:cs="Times New Roman"/>
+        </w:rPr>
+        <w:t xml:space="preserve">Ruggeri et al. 2017, </w:t>
+      </w:r>
+      <w:r>
+        <w:rPr>
+          <w:rFonts w:ascii="Times New Roman" w:hAnsi="Times New Roman" w:cs="Times New Roman"/>
+        </w:rPr>
+        <w:t xml:space="preserve">Di Salvatore 2018, </w:t>
+      </w:r>
+      <w:proofErr w:type="spellStart"/>
+      <w:r>
+        <w:rPr>
+          <w:rFonts w:ascii="Times New Roman" w:hAnsi="Times New Roman" w:cs="Times New Roman"/>
+        </w:rPr>
+        <w:t>Beber</w:t>
+      </w:r>
+      <w:proofErr w:type="spellEnd"/>
+      <w:r>
+        <w:rPr>
+          <w:rFonts w:ascii="Times New Roman" w:hAnsi="Times New Roman" w:cs="Times New Roman"/>
+        </w:rPr>
+        <w:t xml:space="preserve"> et al. 2019, Bara 2020</w:t>
+      </w:r>
+      <w:r>
+        <w:rPr>
+          <w:rFonts w:ascii="Times New Roman" w:hAnsi="Times New Roman" w:cs="Times New Roman"/>
+        </w:rPr>
+        <w:t>).</w:t>
+      </w:r>
+      <w:r>
+        <w:rPr>
+          <w:rFonts w:ascii="Times New Roman" w:hAnsi="Times New Roman" w:cs="Times New Roman"/>
+        </w:rPr>
+        <w:t xml:space="preserve"> </w:t>
+      </w:r>
+      <w:proofErr w:type="gramStart"/>
+      <w:r>
+        <w:rPr>
+          <w:rFonts w:ascii="Times New Roman" w:hAnsi="Times New Roman" w:cs="Times New Roman"/>
+        </w:rPr>
+        <w:t>In an effort to</w:t>
+      </w:r>
+      <w:proofErr w:type="gramEnd"/>
+      <w:r>
+        <w:rPr>
+          <w:rFonts w:ascii="Times New Roman" w:hAnsi="Times New Roman" w:cs="Times New Roman"/>
+        </w:rPr>
+        <w:t xml:space="preserve"> ensure that matched units are as similar as possible, differing only in exposure to treatment, CEM imposes a harsh criterion for matching observations. With CEM, observations must be identical along the </w:t>
+      </w:r>
+      <w:r>
+        <w:rPr>
+          <w:rFonts w:ascii="Times New Roman" w:hAnsi="Times New Roman" w:cs="Times New Roman"/>
+        </w:rPr>
+        <w:t xml:space="preserve">specified confounders to be matched. For continuous confounders, values are binned so that matching can occur. Given these strict requirements, it is unsurprising that many observations are dropped. Due to this and the </w:t>
+      </w:r>
+      <w:proofErr w:type="gramStart"/>
+      <w:r>
+        <w:rPr>
+          <w:rFonts w:ascii="Times New Roman" w:hAnsi="Times New Roman" w:cs="Times New Roman"/>
+        </w:rPr>
+        <w:t>aforementioned concern</w:t>
+      </w:r>
+      <w:proofErr w:type="gramEnd"/>
+      <w:r>
+        <w:rPr>
+          <w:rFonts w:ascii="Times New Roman" w:hAnsi="Times New Roman" w:cs="Times New Roman"/>
+        </w:rPr>
+        <w:t xml:space="preserve"> of comparatively small data sets in conflict management research, I do not believe that CEM represents an optimal matching strategy. Nonetheless, CEM is executed to compare the difference in the estimated causal effect as determined by CEM and IPW. </w:t>
+      </w:r>
+      <w:r>
+        <w:rPr>
+          <w:rFonts w:ascii="Times New Roman" w:hAnsi="Times New Roman" w:cs="Times New Roman"/>
+        </w:rPr>
+        <w:t xml:space="preserve">Lastly, I also include the “standard” approach in </w:t>
+      </w:r>
+      <w:r>
+        <w:rPr>
+          <w:rFonts w:ascii="Times New Roman" w:hAnsi="Times New Roman" w:cs="Times New Roman"/>
+        </w:rPr>
+        <w:t xml:space="preserve">the conflict management literature of adjusting for a confounder by simply specifying the confounder in the formula for the model. </w:t>
+      </w:r>
+      <w:r>
+        <w:rPr>
+          <w:rFonts w:ascii="Times New Roman" w:hAnsi="Times New Roman" w:cs="Times New Roman"/>
+        </w:rPr>
+        <w:t>I do not expect to yield a valid causal estimate from this approach. However, the difference between this estimate and estimates generated from matching should be informative</w:t>
+      </w:r>
+      <w:r>
+        <w:rPr>
+          <w:rFonts w:ascii="Times New Roman" w:hAnsi="Times New Roman" w:cs="Times New Roman"/>
+        </w:rPr>
+        <w:t>.</w:t>
+      </w:r>
+    </w:p>
+    <w:p>
+      <w:pPr>
+        <w:rPr>
+          <w:rFonts w:ascii="Times New Roman" w:hAnsi="Times New Roman" w:cs="Times New Roman"/>
+        </w:rPr>
+      </w:pPr>
+      <w:r>
+        <w:rPr>
+          <w:rFonts w:ascii="Times New Roman" w:hAnsi="Times New Roman" w:cs="Times New Roman"/>
+        </w:rPr>
+        <w:tab/>
+        <w:t xml:space="preserve">To analyze the causal effects of UN peacekeeping operations on peace, </w:t>
+      </w:r>
+      <w:r>
+        <w:rPr>
+          <w:rFonts w:ascii="Times New Roman" w:hAnsi="Times New Roman" w:cs="Times New Roman"/>
+        </w:rPr>
+        <w:t xml:space="preserve">levels of state-based, non-state-based, and one-sided violence </w:t>
+      </w:r>
+      <w:r>
+        <w:rPr>
+          <w:rFonts w:ascii="Times New Roman" w:hAnsi="Times New Roman" w:cs="Times New Roman"/>
+        </w:rPr>
+        <w:t xml:space="preserve">in civil conflict and post-civil conflict countries </w:t>
+      </w:r>
+      <w:r>
+        <w:rPr>
+          <w:rFonts w:ascii="Times New Roman" w:hAnsi="Times New Roman" w:cs="Times New Roman"/>
+        </w:rPr>
+        <w:t>are employed</w:t>
+      </w:r>
+      <w:r>
+        <w:rPr>
+          <w:rFonts w:ascii="Times New Roman" w:hAnsi="Times New Roman" w:cs="Times New Roman"/>
+        </w:rPr>
+        <w:t xml:space="preserve"> as outcome measurements. </w:t>
+      </w:r>
+      <w:r>
+        <w:rPr>
+          <w:rFonts w:ascii="Times New Roman" w:hAnsi="Times New Roman" w:cs="Times New Roman"/>
+        </w:rPr>
+        <w:t xml:space="preserve">For robustness purposes, levels of violence are operationalized as both the </w:t>
+      </w:r>
+      <w:r>
+        <w:rPr>
+          <w:rFonts w:ascii="Times New Roman" w:hAnsi="Times New Roman" w:cs="Times New Roman"/>
+        </w:rPr>
+        <w:t>count</w:t>
+      </w:r>
+      <w:r>
+        <w:rPr>
+          <w:rFonts w:ascii="Times New Roman" w:hAnsi="Times New Roman" w:cs="Times New Roman"/>
+        </w:rPr>
+        <w:t xml:space="preserve"> of deaths</w:t>
+      </w:r>
+      <w:r>
+        <w:rPr>
+          <w:rFonts w:ascii="Times New Roman" w:hAnsi="Times New Roman" w:cs="Times New Roman"/>
+        </w:rPr>
+        <w:t xml:space="preserve"> </w:t>
+      </w:r>
+      <w:r>
+        <w:rPr>
+          <w:rFonts w:ascii="Times New Roman" w:hAnsi="Times New Roman" w:cs="Times New Roman"/>
+        </w:rPr>
+        <w:t xml:space="preserve">at a violent event </w:t>
+      </w:r>
+      <w:r>
+        <w:rPr>
+          <w:rFonts w:ascii="Times New Roman" w:hAnsi="Times New Roman" w:cs="Times New Roman"/>
+        </w:rPr>
+        <w:t xml:space="preserve">and the count of </w:t>
+      </w:r>
+      <w:r>
+        <w:rPr>
+          <w:rFonts w:ascii="Times New Roman" w:hAnsi="Times New Roman" w:cs="Times New Roman"/>
+        </w:rPr>
+        <w:t xml:space="preserve">violent </w:t>
+      </w:r>
+      <w:r>
+        <w:rPr>
+          <w:rFonts w:ascii="Times New Roman" w:hAnsi="Times New Roman" w:cs="Times New Roman"/>
+        </w:rPr>
+        <w:t>events</w:t>
+      </w:r>
+      <w:r>
+        <w:rPr>
+          <w:rFonts w:ascii="Times New Roman" w:hAnsi="Times New Roman" w:cs="Times New Roman"/>
+        </w:rPr>
+        <w:t xml:space="preserve"> within countries</w:t>
+      </w:r>
+      <w:r>
+        <w:rPr>
+          <w:rFonts w:ascii="Times New Roman" w:hAnsi="Times New Roman" w:cs="Times New Roman"/>
+        </w:rPr>
+        <w:t xml:space="preserve">. </w:t>
+      </w:r>
+      <w:r>
+        <w:rPr>
+          <w:rFonts w:ascii="Times New Roman" w:hAnsi="Times New Roman" w:cs="Times New Roman"/>
+        </w:rPr>
+        <w:t xml:space="preserve">Rather than relying on a single aggregate count of </w:t>
+      </w:r>
+      <w:r>
+        <w:rPr>
+          <w:rFonts w:ascii="Times New Roman" w:hAnsi="Times New Roman" w:cs="Times New Roman"/>
+        </w:rPr>
+        <w:t xml:space="preserve">violence, I choose to disaggregate </w:t>
+      </w:r>
+      <w:r>
+        <w:rPr>
+          <w:rFonts w:ascii="Times New Roman" w:hAnsi="Times New Roman" w:cs="Times New Roman"/>
+        </w:rPr>
+        <w:t>violence</w:t>
+      </w:r>
+      <w:r>
+        <w:rPr>
+          <w:rFonts w:ascii="Times New Roman" w:hAnsi="Times New Roman" w:cs="Times New Roman"/>
+        </w:rPr>
+        <w:t xml:space="preserve"> </w:t>
+      </w:r>
+      <w:r>
+        <w:rPr>
+          <w:rFonts w:ascii="Times New Roman" w:hAnsi="Times New Roman" w:cs="Times New Roman"/>
+        </w:rPr>
+        <w:t xml:space="preserve">to holistically examine the potentially pacifying effects of UN PKOs. </w:t>
+      </w:r>
+      <w:r>
+        <w:rPr>
+          <w:rFonts w:ascii="Times New Roman" w:hAnsi="Times New Roman" w:cs="Times New Roman"/>
+        </w:rPr>
+        <w:t xml:space="preserve">Data on state-based, non-state-based, and one-sided violence is acquired from the Uppsala Conflict Data Program (UCDP) Georeferenced Event Dataset (GED) </w:t>
+      </w:r>
+      <w:r>
+        <w:rPr>
+          <w:rFonts w:ascii="Times New Roman" w:hAnsi="Times New Roman" w:cs="Times New Roman"/>
+        </w:rPr>
+        <w:t xml:space="preserve">v.22.1 </w:t>
+      </w:r>
+      <w:r>
+        <w:rPr>
+          <w:rFonts w:ascii="Times New Roman" w:hAnsi="Times New Roman" w:cs="Times New Roman"/>
+        </w:rPr>
+        <w:t xml:space="preserve">(Sundberg and Melander 2013). </w:t>
+      </w:r>
+      <w:r>
+        <w:rPr>
+          <w:rFonts w:ascii="Times New Roman" w:hAnsi="Times New Roman" w:cs="Times New Roman"/>
+        </w:rPr>
+        <w:t>This data set was selected due to its comprehensive coverage of various forms of violenc</w:t>
+      </w:r>
+      <w:r>
+        <w:rPr>
+          <w:rFonts w:ascii="Times New Roman" w:hAnsi="Times New Roman" w:cs="Times New Roman"/>
+        </w:rPr>
+        <w:t>e. While aggregated at the event-year level, I collapse this data to aggregate counts of deaths and events at the country-year level.</w:t>
+      </w:r>
+      <w:r>
+        <w:rPr>
+          <w:rFonts w:ascii="Times New Roman" w:hAnsi="Times New Roman" w:cs="Times New Roman"/>
+        </w:rPr>
+        <w:t xml:space="preserve"> </w:t>
+      </w:r>
+      <w:r>
+        <w:rPr>
+          <w:rFonts w:ascii="Times New Roman" w:hAnsi="Times New Roman" w:cs="Times New Roman"/>
+        </w:rPr>
+        <w:t xml:space="preserve">State-based conflict involves any </w:t>
+      </w:r>
+      <w:r>
+        <w:rPr>
+          <w:rFonts w:ascii="Times New Roman" w:hAnsi="Times New Roman" w:cs="Times New Roman"/>
+        </w:rPr>
+        <w:t xml:space="preserve">violent event in which at </w:t>
+      </w:r>
+      <w:r>
+        <w:rPr>
+          <w:rFonts w:ascii="Times New Roman" w:hAnsi="Times New Roman" w:cs="Times New Roman"/>
+        </w:rPr>
+        <w:lastRenderedPageBreak/>
+        <w:t>least one member of the conflict was a state. Non-state-based conflict includes any violent event in which all belligerent members of the event are organized armed forces that are not of a state. Lastly, one-sided violence events encompass any event in which a state or an organized armed group used armed force against civilians.</w:t>
+      </w:r>
+      <w:r>
+        <w:rPr>
+          <w:rStyle w:val="FootnoteReference"/>
+          <w:rFonts w:ascii="Times New Roman" w:hAnsi="Times New Roman" w:cs="Times New Roman"/>
+        </w:rPr>
+        <w:footnoteReference w:id="2"/>
+      </w:r>
+    </w:p>
+    <w:p>
+      <w:pPr>
+        <w:rPr>
+          <w:rFonts w:ascii="Times New Roman" w:hAnsi="Times New Roman" w:cs="Times New Roman"/>
+        </w:rPr>
+      </w:pPr>
+      <w:r>
+        <w:rPr>
+          <w:rFonts w:ascii="Times New Roman" w:hAnsi="Times New Roman" w:cs="Times New Roman"/>
+        </w:rPr>
+        <w:tab/>
+      </w:r>
+      <w:r>
+        <w:rPr>
+          <w:rFonts w:ascii="Times New Roman" w:hAnsi="Times New Roman" w:cs="Times New Roman"/>
+        </w:rPr>
+        <w:t>Information on the location of UN peacekeeping operations is acquired from the Geocoded Peacekeeping Operations (Geo-PKO) Dataset v. 2.0</w:t>
+      </w:r>
+      <w:r>
+        <w:rPr>
+          <w:rFonts w:ascii="Times New Roman" w:hAnsi="Times New Roman" w:cs="Times New Roman"/>
+        </w:rPr>
+        <w:t xml:space="preserve"> (</w:t>
+      </w:r>
+      <w:proofErr w:type="spellStart"/>
+      <w:r>
+        <w:rPr>
+          <w:rFonts w:ascii="Times New Roman" w:hAnsi="Times New Roman" w:cs="Times New Roman"/>
+        </w:rPr>
+        <w:t>Cil</w:t>
+      </w:r>
+      <w:proofErr w:type="spellEnd"/>
+      <w:r>
+        <w:rPr>
+          <w:rFonts w:ascii="Times New Roman" w:hAnsi="Times New Roman" w:cs="Times New Roman"/>
+        </w:rPr>
+        <w:t xml:space="preserve"> et al. 2020)</w:t>
+      </w:r>
+      <w:r>
+        <w:rPr>
+          <w:rFonts w:ascii="Times New Roman" w:hAnsi="Times New Roman" w:cs="Times New Roman"/>
+        </w:rPr>
+        <w:t xml:space="preserve">. </w:t>
+      </w:r>
+      <w:r>
+        <w:rPr>
+          <w:rFonts w:ascii="Times New Roman" w:hAnsi="Times New Roman" w:cs="Times New Roman"/>
+        </w:rPr>
+        <w:t xml:space="preserve">Much like the UCDP GED, the Geo-PKO Dataset is aggregated at the sub-national level. </w:t>
+      </w:r>
+      <w:r>
+        <w:rPr>
+          <w:rFonts w:ascii="Times New Roman" w:hAnsi="Times New Roman" w:cs="Times New Roman"/>
+        </w:rPr>
+        <w:t xml:space="preserve">However, I aggregate this data at the country-year level as well </w:t>
+      </w:r>
+      <w:r>
+        <w:rPr>
+          <w:rFonts w:ascii="Times New Roman" w:hAnsi="Times New Roman" w:cs="Times New Roman"/>
+        </w:rPr>
+        <w:t>to</w:t>
+      </w:r>
+      <w:r>
+        <w:rPr>
+          <w:rFonts w:ascii="Times New Roman" w:hAnsi="Times New Roman" w:cs="Times New Roman"/>
+        </w:rPr>
+        <w:t xml:space="preserve"> account for confounding effects where data is aggregated at the country-year level. UN PKOs are operationalized as a dummy where a value of “1” </w:t>
+      </w:r>
+      <w:r>
+        <w:rPr>
+          <w:rFonts w:ascii="Times New Roman" w:hAnsi="Times New Roman" w:cs="Times New Roman"/>
+        </w:rPr>
+        <w:t>denotes a country-year where a UN PKO is present and a value of “0” denotes a country-year where a UN PKO is not present.</w:t>
+      </w:r>
+    </w:p>
+    <w:p>
+      <w:pPr>
+        <w:rPr>
+          <w:rFonts w:ascii="Times New Roman" w:hAnsi="Times New Roman" w:cs="Times New Roman"/>
+        </w:rPr>
+      </w:pPr>
+      <w:r>
+        <w:rPr>
+          <w:rFonts w:ascii="Times New Roman" w:hAnsi="Times New Roman" w:cs="Times New Roman"/>
+        </w:rPr>
+        <w:tab/>
+      </w:r>
+      <w:proofErr w:type="gramStart"/>
+      <w:r>
+        <w:rPr>
+          <w:rFonts w:ascii="Times New Roman" w:hAnsi="Times New Roman" w:cs="Times New Roman"/>
+        </w:rPr>
+        <w:t>A number of</w:t>
+      </w:r>
+      <w:proofErr w:type="gramEnd"/>
+      <w:r>
+        <w:rPr>
+          <w:rFonts w:ascii="Times New Roman" w:hAnsi="Times New Roman" w:cs="Times New Roman"/>
+        </w:rPr>
+        <w:t xml:space="preserve"> confounding factors </w:t>
+      </w:r>
+      <w:r>
+        <w:rPr>
+          <w:rFonts w:ascii="Times New Roman" w:hAnsi="Times New Roman" w:cs="Times New Roman"/>
+        </w:rPr>
+        <w:t xml:space="preserve">complicate the causal relationship between PKOs and peace. </w:t>
+      </w:r>
+      <w:r>
+        <w:rPr>
+          <w:rFonts w:ascii="Times New Roman" w:hAnsi="Times New Roman" w:cs="Times New Roman"/>
+        </w:rPr>
+        <w:t xml:space="preserve">To isolate a causal effect, it is necessary to account for these confounding factors. IPW is utilized as a strategy to address the influence of confounders as referenced earlier. In this section, I specify the confounders used to generate propensity scores for IPW, their sources, and how these variables are measured. First, </w:t>
+      </w:r>
+      <w:r>
+        <w:rPr>
+          <w:rFonts w:ascii="Times New Roman" w:hAnsi="Times New Roman" w:cs="Times New Roman"/>
+        </w:rPr>
+        <w:t xml:space="preserve">a country’s level of development likely impacts both its proclivity towards violence and the likelihood of receiving a UN PKO. </w:t>
+      </w:r>
+      <w:r>
+        <w:rPr>
+          <w:rFonts w:ascii="Times New Roman" w:hAnsi="Times New Roman" w:cs="Times New Roman"/>
+        </w:rPr>
+        <w:t xml:space="preserve">The UN has often sent its peacekeeping forces in situations that may be considered “difficult”, as demonstrated by the UN’s disproportionate involvement in Sub-Saharan African conflicts. Alternatively, a case can be made that the calculus for success motivates a UN PKO prior to deployment. If the UN expects to be involved in the peacebuilding process, </w:t>
+      </w:r>
+      <w:r>
+        <w:rPr>
+          <w:rFonts w:ascii="Times New Roman" w:hAnsi="Times New Roman" w:cs="Times New Roman"/>
+        </w:rPr>
+        <w:t xml:space="preserve">it may select cases where development levels are comparatively higher to other conflict-afflicted nations to ensure that </w:t>
+      </w:r>
+      <w:r>
+        <w:rPr>
+          <w:rFonts w:ascii="Times New Roman" w:hAnsi="Times New Roman" w:cs="Times New Roman"/>
+        </w:rPr>
+        <w:t>a UN PKO is successful. Development is measured using the log-transformed GDP per capita of countries (</w:t>
+      </w:r>
+      <w:proofErr w:type="spellStart"/>
+      <w:r>
+        <w:rPr>
+          <w:rFonts w:ascii="Times New Roman" w:hAnsi="Times New Roman" w:cs="Times New Roman"/>
+        </w:rPr>
+        <w:t>Fariss</w:t>
+      </w:r>
+      <w:proofErr w:type="spellEnd"/>
+      <w:r>
+        <w:rPr>
+          <w:rFonts w:ascii="Times New Roman" w:hAnsi="Times New Roman" w:cs="Times New Roman"/>
+        </w:rPr>
+        <w:t xml:space="preserve"> et al. 2021). </w:t>
+      </w:r>
+      <w:r>
+        <w:rPr>
+          <w:rFonts w:ascii="Times New Roman" w:hAnsi="Times New Roman" w:cs="Times New Roman"/>
+        </w:rPr>
+        <w:t xml:space="preserve">Likewise, the size of a potential target country’s population may also influence the likelihood of conflict and receiving a UN PKO. Many studies have found that countries with large populations are more prone to civil war </w:t>
+      </w:r>
+      <w:r>
+        <w:rPr>
+          <w:rFonts w:ascii="Times New Roman" w:hAnsi="Times New Roman" w:cs="Times New Roman"/>
+        </w:rPr>
+        <w:t>(</w:t>
+      </w:r>
+      <w:r>
+        <w:rPr>
+          <w:rFonts w:ascii="Times New Roman" w:hAnsi="Times New Roman" w:cs="Times New Roman"/>
+        </w:rPr>
+        <w:t xml:space="preserve">Collier and </w:t>
+      </w:r>
+      <w:proofErr w:type="spellStart"/>
+      <w:r>
+        <w:rPr>
+          <w:rFonts w:ascii="Times New Roman" w:hAnsi="Times New Roman" w:cs="Times New Roman"/>
+        </w:rPr>
+        <w:t>Hoeffler</w:t>
+      </w:r>
+      <w:proofErr w:type="spellEnd"/>
+      <w:r>
+        <w:rPr>
+          <w:rFonts w:ascii="Times New Roman" w:hAnsi="Times New Roman" w:cs="Times New Roman"/>
+        </w:rPr>
+        <w:t xml:space="preserve"> 2004, Raleigh and </w:t>
+      </w:r>
+      <w:proofErr w:type="spellStart"/>
+      <w:r>
+        <w:rPr>
+          <w:rFonts w:ascii="Times New Roman" w:hAnsi="Times New Roman" w:cs="Times New Roman"/>
+        </w:rPr>
+        <w:t>Hegre</w:t>
+      </w:r>
+      <w:proofErr w:type="spellEnd"/>
+      <w:r>
+        <w:rPr>
+          <w:rFonts w:ascii="Times New Roman" w:hAnsi="Times New Roman" w:cs="Times New Roman"/>
+        </w:rPr>
+        <w:t xml:space="preserve"> 2009</w:t>
+      </w:r>
+      <w:r>
+        <w:rPr>
+          <w:rFonts w:ascii="Times New Roman" w:hAnsi="Times New Roman" w:cs="Times New Roman"/>
+        </w:rPr>
+        <w:t>)</w:t>
+      </w:r>
+      <w:r>
+        <w:rPr>
+          <w:rFonts w:ascii="Times New Roman" w:hAnsi="Times New Roman" w:cs="Times New Roman"/>
+        </w:rPr>
+        <w:t>. In addition, if the UN is concerned with its post-intervention success, smaller countries may represent a more tempting target as they might be easier to manage and govern. A log-transformed population variable is therefore introduced to account for this confounding effect. Third</w:t>
+      </w:r>
+      <w:r>
+        <w:rPr>
+          <w:rFonts w:ascii="Times New Roman" w:hAnsi="Times New Roman" w:cs="Times New Roman"/>
+        </w:rPr>
+        <w:t xml:space="preserve">, </w:t>
+      </w:r>
+      <w:r>
+        <w:rPr>
+          <w:rFonts w:ascii="Times New Roman" w:hAnsi="Times New Roman" w:cs="Times New Roman"/>
+        </w:rPr>
+        <w:t xml:space="preserve">given the many dangers associated with the resource curse, </w:t>
+      </w:r>
+      <w:r>
+        <w:rPr>
+          <w:rFonts w:ascii="Times New Roman" w:hAnsi="Times New Roman" w:cs="Times New Roman"/>
+        </w:rPr>
+        <w:t>natural resource wealth</w:t>
+      </w:r>
+      <w:r>
+        <w:rPr>
+          <w:rFonts w:ascii="Times New Roman" w:hAnsi="Times New Roman" w:cs="Times New Roman"/>
+        </w:rPr>
+        <w:t xml:space="preserve"> is often correlated with</w:t>
+      </w:r>
+      <w:r>
+        <w:rPr>
+          <w:rFonts w:ascii="Times New Roman" w:hAnsi="Times New Roman" w:cs="Times New Roman"/>
+        </w:rPr>
+        <w:t xml:space="preserve"> the likelihood of experiencing </w:t>
+      </w:r>
+      <w:r>
+        <w:rPr>
+          <w:rFonts w:ascii="Times New Roman" w:hAnsi="Times New Roman" w:cs="Times New Roman"/>
+        </w:rPr>
+        <w:t xml:space="preserve">civil </w:t>
+      </w:r>
+      <w:r>
+        <w:rPr>
+          <w:rFonts w:ascii="Times New Roman" w:hAnsi="Times New Roman" w:cs="Times New Roman"/>
+        </w:rPr>
+        <w:t>conflict</w:t>
+      </w:r>
+      <w:r>
+        <w:rPr>
+          <w:rFonts w:ascii="Times New Roman" w:hAnsi="Times New Roman" w:cs="Times New Roman"/>
+        </w:rPr>
+        <w:t xml:space="preserve"> </w:t>
+      </w:r>
+      <w:r>
+        <w:rPr>
+          <w:rFonts w:ascii="Times New Roman" w:hAnsi="Times New Roman" w:cs="Times New Roman"/>
+        </w:rPr>
+        <w:t>(</w:t>
+      </w:r>
+      <w:r>
+        <w:rPr>
+          <w:rFonts w:ascii="Times New Roman" w:hAnsi="Times New Roman" w:cs="Times New Roman"/>
+        </w:rPr>
+        <w:t xml:space="preserve">Collier and </w:t>
+      </w:r>
+      <w:proofErr w:type="spellStart"/>
+      <w:r>
+        <w:rPr>
+          <w:rFonts w:ascii="Times New Roman" w:hAnsi="Times New Roman" w:cs="Times New Roman"/>
+        </w:rPr>
+        <w:t>Hoeffler</w:t>
+      </w:r>
+      <w:proofErr w:type="spellEnd"/>
+      <w:r>
+        <w:rPr>
+          <w:rFonts w:ascii="Times New Roman" w:hAnsi="Times New Roman" w:cs="Times New Roman"/>
+        </w:rPr>
+        <w:t xml:space="preserve"> 1998, </w:t>
+      </w:r>
+      <w:r>
+        <w:rPr>
+          <w:rFonts w:ascii="Times New Roman" w:hAnsi="Times New Roman" w:cs="Times New Roman"/>
+        </w:rPr>
+        <w:t>Ross 2004</w:t>
+      </w:r>
+      <w:r>
+        <w:rPr>
+          <w:rFonts w:ascii="Times New Roman" w:hAnsi="Times New Roman" w:cs="Times New Roman"/>
+        </w:rPr>
+        <w:t xml:space="preserve">, </w:t>
+      </w:r>
+      <w:proofErr w:type="spellStart"/>
+      <w:r>
+        <w:rPr>
+          <w:rFonts w:ascii="Times New Roman" w:hAnsi="Times New Roman" w:cs="Times New Roman"/>
+        </w:rPr>
+        <w:t>Lujala</w:t>
+      </w:r>
+      <w:proofErr w:type="spellEnd"/>
+      <w:r>
+        <w:rPr>
+          <w:rFonts w:ascii="Times New Roman" w:hAnsi="Times New Roman" w:cs="Times New Roman"/>
+        </w:rPr>
+        <w:t xml:space="preserve"> et al. 2005</w:t>
+      </w:r>
+      <w:r>
+        <w:rPr>
+          <w:rFonts w:ascii="Times New Roman" w:hAnsi="Times New Roman" w:cs="Times New Roman"/>
+        </w:rPr>
+        <w:t>)</w:t>
+      </w:r>
+      <w:r>
+        <w:rPr>
+          <w:rFonts w:ascii="Times New Roman" w:hAnsi="Times New Roman" w:cs="Times New Roman"/>
+        </w:rPr>
+        <w:t xml:space="preserve">. Further, given that UN PKOs are authorized by states with economic and strategic interests in maintaining a stable flow of valuable natural resources, the authorization of UN PKOs may be impacted by the amount of valuable natural resources a target country hosts. </w:t>
+      </w:r>
+      <w:r>
+        <w:rPr>
+          <w:rFonts w:ascii="Times New Roman" w:hAnsi="Times New Roman" w:cs="Times New Roman"/>
+        </w:rPr>
+        <w:t xml:space="preserve">To account for this, I include a log-transformed measure of </w:t>
+      </w:r>
+      <w:r>
+        <w:rPr>
+          <w:rFonts w:ascii="Times New Roman" w:hAnsi="Times New Roman" w:cs="Times New Roman"/>
+        </w:rPr>
+        <w:t xml:space="preserve">the real value of a country’s petroleum, coal, natural gas, and metals production per capita (Haber and </w:t>
+      </w:r>
+      <w:proofErr w:type="spellStart"/>
+      <w:r>
+        <w:rPr>
+          <w:rFonts w:ascii="Times New Roman" w:hAnsi="Times New Roman" w:cs="Times New Roman"/>
+        </w:rPr>
+        <w:t>Menaldo</w:t>
+      </w:r>
+      <w:proofErr w:type="spellEnd"/>
+      <w:r>
+        <w:rPr>
+          <w:rFonts w:ascii="Times New Roman" w:hAnsi="Times New Roman" w:cs="Times New Roman"/>
+        </w:rPr>
+        <w:t xml:space="preserve"> 2011). </w:t>
+      </w:r>
+      <w:r>
+        <w:rPr>
+          <w:rFonts w:ascii="Times New Roman" w:hAnsi="Times New Roman" w:cs="Times New Roman"/>
+        </w:rPr>
+        <w:t>Finally, many authors have argued that the UN has a general aversion to entering armed combat with military forces of the state</w:t>
+      </w:r>
+      <w:r>
+        <w:rPr>
+          <w:rFonts w:ascii="Times New Roman" w:hAnsi="Times New Roman" w:cs="Times New Roman"/>
+        </w:rPr>
+        <w:t xml:space="preserve"> </w:t>
+      </w:r>
+      <w:r>
+        <w:rPr>
+          <w:rFonts w:ascii="Times New Roman" w:hAnsi="Times New Roman" w:cs="Times New Roman"/>
+        </w:rPr>
+        <w:t>(</w:t>
+      </w:r>
+      <w:r>
+        <w:rPr>
+          <w:rFonts w:ascii="Times New Roman" w:hAnsi="Times New Roman" w:cs="Times New Roman"/>
+        </w:rPr>
+        <w:t xml:space="preserve">Gilligan and Stedman 2003, </w:t>
+      </w:r>
+      <w:proofErr w:type="spellStart"/>
+      <w:r>
+        <w:rPr>
+          <w:rFonts w:ascii="Times New Roman" w:hAnsi="Times New Roman" w:cs="Times New Roman"/>
+        </w:rPr>
+        <w:t>Fjelde</w:t>
+      </w:r>
+      <w:proofErr w:type="spellEnd"/>
+      <w:r>
+        <w:rPr>
+          <w:rFonts w:ascii="Times New Roman" w:hAnsi="Times New Roman" w:cs="Times New Roman"/>
+        </w:rPr>
+        <w:t xml:space="preserve"> et al. 2018</w:t>
+      </w:r>
+      <w:r>
+        <w:rPr>
+          <w:rFonts w:ascii="Times New Roman" w:hAnsi="Times New Roman" w:cs="Times New Roman"/>
+        </w:rPr>
+        <w:t>)</w:t>
+      </w:r>
+      <w:r>
+        <w:rPr>
+          <w:rFonts w:ascii="Times New Roman" w:hAnsi="Times New Roman" w:cs="Times New Roman"/>
+        </w:rPr>
+        <w:t xml:space="preserve">. </w:t>
+      </w:r>
+      <w:r>
+        <w:rPr>
+          <w:rFonts w:ascii="Times New Roman" w:hAnsi="Times New Roman" w:cs="Times New Roman"/>
+        </w:rPr>
+        <w:t xml:space="preserve">Likewise, the capacity of a state during civil conflict also bears implications for the prospects of peace during and after conflict as a more capable state may be able to bring conflict to an end faster </w:t>
+      </w:r>
+      <w:r>
+        <w:rPr>
+          <w:rFonts w:ascii="Times New Roman" w:hAnsi="Times New Roman" w:cs="Times New Roman"/>
+        </w:rPr>
+        <w:t xml:space="preserve">(albeit, potentially through a period of intense violence </w:t>
+      </w:r>
+      <w:proofErr w:type="gramStart"/>
+      <w:r>
+        <w:rPr>
+          <w:rFonts w:ascii="Times New Roman" w:hAnsi="Times New Roman" w:cs="Times New Roman"/>
+        </w:rPr>
+        <w:t>an</w:t>
+      </w:r>
+      <w:proofErr w:type="gramEnd"/>
+      <w:r>
+        <w:rPr>
+          <w:rFonts w:ascii="Times New Roman" w:hAnsi="Times New Roman" w:cs="Times New Roman"/>
+        </w:rPr>
+        <w:t xml:space="preserve"> repression) </w:t>
+      </w:r>
+      <w:r>
+        <w:rPr>
+          <w:rFonts w:ascii="Times New Roman" w:hAnsi="Times New Roman" w:cs="Times New Roman"/>
+        </w:rPr>
+        <w:t xml:space="preserve">while also </w:t>
+      </w:r>
+      <w:r>
+        <w:rPr>
+          <w:rFonts w:ascii="Times New Roman" w:hAnsi="Times New Roman" w:cs="Times New Roman"/>
+        </w:rPr>
+        <w:t xml:space="preserve">governing more effectively in the post-conflict period. In sum, a more capable state should impact both the prospects and levels of peace and the will of the UN to intervene. </w:t>
+      </w:r>
+      <w:r>
+        <w:rPr>
+          <w:rFonts w:ascii="Times New Roman" w:hAnsi="Times New Roman" w:cs="Times New Roman"/>
+        </w:rPr>
+        <w:t>Government capacity is measured as the log-transformed number of military personnel acquired from the Correlates of War National Military Capabilities data set v.5.0 (Singer et al. 1972, Singer 1987).</w:t>
+      </w:r>
+    </w:p>
+    <w:p>
+      <w:pPr>
+        <w:ind w:firstLine="720"/>
+        <w:rPr>
+          <w:rFonts w:ascii="Times New Roman" w:hAnsi="Times New Roman" w:cs="Times New Roman"/>
+        </w:rPr>
+      </w:pPr>
+      <w:r>
+        <w:rPr>
+          <w:rFonts w:ascii="Times New Roman" w:hAnsi="Times New Roman" w:cs="Times New Roman"/>
+        </w:rPr>
+        <w:lastRenderedPageBreak/>
+        <w:t xml:space="preserve">The goal of all matching/weighting techniques is to balance the data set along the specified list of confounders. In doing so, the idea is that the values for confounding variables are similar for both treated and non-treated units. Matching/weighting alone does not automatically ensure balance, however. As a result, it is good practice to include balance tables that detail valuable summary statistics, such as standard deviation and mean values of the confounders pre- and post-balancing. Table 1. conveys this information for all methods involved (barring the standard “controlling for covariates” approach). </w:t>
+      </w:r>
+    </w:p>
+    <w:p>
+      <w:pPr>
+        <w:rPr>
+          <w:rFonts w:ascii="Times New Roman" w:hAnsi="Times New Roman" w:cs="Times New Roman"/>
           <w:i/>
           <w:iCs/>
         </w:rPr>
@@ -1473,8 +3421,121 @@
           <w:rFonts w:ascii="Times New Roman" w:hAnsi="Times New Roman" w:cs="Times New Roman"/>
           <w:i/>
           <w:iCs/>
-        </w:rPr>
-        <w:t>Treatment Measurements</w:t>
+          <w:highlight w:val="yellow"/>
+        </w:rPr>
+        <w:t>Balance Tables</w:t>
+      </w:r>
+    </w:p>
+    <w:p>
+      <w:pPr>
+        <w:rPr>
+          <w:rFonts w:ascii="Times New Roman" w:hAnsi="Times New Roman" w:cs="Times New Roman"/>
+        </w:rPr>
+      </w:pPr>
+      <w:r>
+        <w:rPr>
+          <w:rFonts w:ascii="Times New Roman" w:hAnsi="Times New Roman" w:cs="Times New Roman"/>
+        </w:rPr>
+        <w:tab/>
+        <w:t xml:space="preserve">One critique of this comparatively small list of confounders may be that it </w:t>
+      </w:r>
+      <w:r>
+        <w:rPr>
+          <w:rFonts w:ascii="Times New Roman" w:hAnsi="Times New Roman" w:cs="Times New Roman"/>
+        </w:rPr>
+        <w:t xml:space="preserve">represents an </w:t>
+      </w:r>
+      <w:r>
+        <w:rPr>
+          <w:rFonts w:ascii="Times New Roman" w:hAnsi="Times New Roman" w:cs="Times New Roman"/>
+        </w:rPr>
+        <w:t>insufficient</w:t>
+      </w:r>
+      <w:r>
+        <w:rPr>
+          <w:rFonts w:ascii="Times New Roman" w:hAnsi="Times New Roman" w:cs="Times New Roman"/>
+        </w:rPr>
+        <w:t xml:space="preserve"> </w:t>
+      </w:r>
+      <w:r>
+        <w:rPr>
+          <w:rFonts w:ascii="Times New Roman" w:hAnsi="Times New Roman" w:cs="Times New Roman"/>
+        </w:rPr>
+        <w:t>collection of potentially confounding effects</w:t>
+      </w:r>
+      <w:r>
+        <w:rPr>
+          <w:rFonts w:ascii="Times New Roman" w:hAnsi="Times New Roman" w:cs="Times New Roman"/>
+        </w:rPr>
+        <w:t xml:space="preserve">. </w:t>
+      </w:r>
+      <w:r>
+        <w:rPr>
+          <w:rFonts w:ascii="Times New Roman" w:hAnsi="Times New Roman" w:cs="Times New Roman"/>
+        </w:rPr>
+        <w:t>Notably, features of the conflict itself</w:t>
+      </w:r>
+      <w:r>
+        <w:rPr>
+          <w:rFonts w:ascii="Times New Roman" w:hAnsi="Times New Roman" w:cs="Times New Roman"/>
+        </w:rPr>
+        <w:t>, such as war duration, conflict intensity, whether conflict is territorial, whether conflict is ethnic, etc.</w:t>
+      </w:r>
+      <w:r>
+        <w:rPr>
+          <w:rFonts w:ascii="Times New Roman" w:hAnsi="Times New Roman" w:cs="Times New Roman"/>
+        </w:rPr>
+        <w:t xml:space="preserve"> are excluded from the list of included </w:t>
+      </w:r>
+      <w:r>
+        <w:rPr>
+          <w:rFonts w:ascii="Times New Roman" w:hAnsi="Times New Roman" w:cs="Times New Roman"/>
+        </w:rPr>
+        <w:t xml:space="preserve">confounders. </w:t>
+      </w:r>
+      <w:r>
+        <w:rPr>
+          <w:rFonts w:ascii="Times New Roman" w:hAnsi="Times New Roman" w:cs="Times New Roman"/>
+        </w:rPr>
+        <w:t xml:space="preserve">Despite theoretical reasons to believe that many of these wartime characteristics may be confounders </w:t>
+      </w:r>
+      <w:r>
+        <w:rPr>
+          <w:rFonts w:ascii="Times New Roman" w:hAnsi="Times New Roman" w:cs="Times New Roman"/>
+        </w:rPr>
+        <w:t xml:space="preserve">complicating the causal relationship between </w:t>
+      </w:r>
+      <w:r>
+        <w:rPr>
+          <w:rFonts w:ascii="Times New Roman" w:hAnsi="Times New Roman" w:cs="Times New Roman"/>
+        </w:rPr>
+        <w:t xml:space="preserve">PKOs and peace, I exclude these variables for </w:t>
+      </w:r>
+      <w:proofErr w:type="gramStart"/>
+      <w:r>
+        <w:rPr>
+          <w:rFonts w:ascii="Times New Roman" w:hAnsi="Times New Roman" w:cs="Times New Roman"/>
+        </w:rPr>
+        <w:t>a number of</w:t>
+      </w:r>
+      <w:proofErr w:type="gramEnd"/>
+      <w:r>
+        <w:rPr>
+          <w:rFonts w:ascii="Times New Roman" w:hAnsi="Times New Roman" w:cs="Times New Roman"/>
+        </w:rPr>
+        <w:t xml:space="preserve"> reasons. </w:t>
+      </w:r>
+      <w:r>
+        <w:rPr>
+          <w:rFonts w:ascii="Times New Roman" w:hAnsi="Times New Roman" w:cs="Times New Roman"/>
+        </w:rPr>
+        <w:t>G</w:t>
+      </w:r>
+      <w:r>
+        <w:rPr>
+          <w:rFonts w:ascii="Times New Roman" w:hAnsi="Times New Roman" w:cs="Times New Roman"/>
+        </w:rPr>
+        <w:t xml:space="preserve">iven that this study represents a </w:t>
       </w:r>
       <w:r>
         <w:rPr>
@@ -1482,7 +3543,43 @@
           <w:i/>
           <w:iCs/>
         </w:rPr>
-        <w:t xml:space="preserve"> (Robustness Checks for PKO measurement, simple dummy, and </w:t>
+        <w:t>holistic</w:t>
+      </w:r>
+      <w:r>
+        <w:rPr>
+          <w:rFonts w:ascii="Times New Roman" w:hAnsi="Times New Roman" w:cs="Times New Roman"/>
+        </w:rPr>
+        <w:t xml:space="preserve"> attempt to examine the pacifying effects of PKOs, I include conflict and post-conflict cases</w:t>
+      </w:r>
+      <w:r>
+        <w:rPr>
+          <w:rFonts w:ascii="Times New Roman" w:hAnsi="Times New Roman" w:cs="Times New Roman"/>
+        </w:rPr>
+        <w:t xml:space="preserve"> to examine both the immediate and residual effects of PKOs</w:t>
+      </w:r>
+      <w:r>
+        <w:rPr>
+          <w:rFonts w:ascii="Times New Roman" w:hAnsi="Times New Roman" w:cs="Times New Roman"/>
+        </w:rPr>
+        <w:t>.</w:t>
+      </w:r>
+      <w:r>
+        <w:rPr>
+          <w:rFonts w:ascii="Times New Roman" w:hAnsi="Times New Roman" w:cs="Times New Roman"/>
+        </w:rPr>
+        <w:t xml:space="preserve"> However, in doing so, this limits my capacity to account for war-time characteristics. For example, during conflict, features such as war duration and conflict intensity may impact the likelihood of the onset of a UN </w:t>
+      </w:r>
+      <w:r>
+        <w:rPr>
+          <w:rFonts w:ascii="Times New Roman" w:hAnsi="Times New Roman" w:cs="Times New Roman"/>
+        </w:rPr>
+        <w:t>PKO,</w:t>
+      </w:r>
+      <w:r>
+        <w:rPr>
+          <w:rFonts w:ascii="Times New Roman" w:hAnsi="Times New Roman" w:cs="Times New Roman"/>
+        </w:rPr>
+        <w:t xml:space="preserve"> but they </w:t>
       </w:r>
       <w:r>
         <w:rPr>
@@ -1490,7 +3587,67 @@
           <w:i/>
           <w:iCs/>
         </w:rPr>
-        <w:t>continuous treatment</w:t>
+        <w:t>certainly</w:t>
+      </w:r>
+      <w:r>
+        <w:rPr>
+          <w:rFonts w:ascii="Times New Roman" w:hAnsi="Times New Roman" w:cs="Times New Roman"/>
+        </w:rPr>
+        <w:t xml:space="preserve"> are correlated with the outcome because, to some </w:t>
+      </w:r>
+      <w:r>
+        <w:rPr>
+          <w:rFonts w:ascii="Times New Roman" w:hAnsi="Times New Roman" w:cs="Times New Roman"/>
+        </w:rPr>
+        <w:t>extent</w:t>
+      </w:r>
+      <w:r>
+        <w:rPr>
+          <w:rFonts w:ascii="Times New Roman" w:hAnsi="Times New Roman" w:cs="Times New Roman"/>
+        </w:rPr>
+        <w:t xml:space="preserve">, they are a measure of the outcome itself. </w:t>
+      </w:r>
+      <w:r>
+        <w:rPr>
+          <w:rFonts w:ascii="Times New Roman" w:hAnsi="Times New Roman" w:cs="Times New Roman"/>
+        </w:rPr>
+        <w:t xml:space="preserve">If the outcome is conceptualized as “peace” then variables such as war duration and conflict intensity inherently </w:t>
+      </w:r>
+      <w:r>
+        <w:rPr>
+          <w:rFonts w:ascii="Times New Roman" w:hAnsi="Times New Roman" w:cs="Times New Roman"/>
+        </w:rPr>
+        <w:t xml:space="preserve">represent the same concept as the outcome. </w:t>
+      </w:r>
+      <w:r>
+        <w:rPr>
+          <w:rFonts w:ascii="Times New Roman" w:hAnsi="Times New Roman" w:cs="Times New Roman"/>
+        </w:rPr>
+        <w:t xml:space="preserve">In contrast, these variables could prove as </w:t>
+      </w:r>
+      <w:r>
+        <w:rPr>
+          <w:rFonts w:ascii="Times New Roman" w:hAnsi="Times New Roman" w:cs="Times New Roman"/>
+        </w:rPr>
+        <w:t>important</w:t>
+      </w:r>
+      <w:r>
+        <w:rPr>
+          <w:rFonts w:ascii="Times New Roman" w:hAnsi="Times New Roman" w:cs="Times New Roman"/>
+        </w:rPr>
+        <w:t xml:space="preserve"> confounders to account for in a </w:t>
+      </w:r>
+      <w:r>
+        <w:rPr>
+          <w:rFonts w:ascii="Times New Roman" w:hAnsi="Times New Roman" w:cs="Times New Roman"/>
+        </w:rPr>
+        <w:t xml:space="preserve">set of </w:t>
+      </w:r>
+      <w:r>
+        <w:rPr>
+          <w:rFonts w:ascii="Times New Roman" w:hAnsi="Times New Roman" w:cs="Times New Roman"/>
+        </w:rPr>
+        <w:t xml:space="preserve">strictly </w:t>
       </w:r>
       <w:r>
         <w:rPr>
@@ -1498,247 +3655,380 @@
           <w:i/>
           <w:iCs/>
         </w:rPr>
-        <w:t>)</w:t>
+        <w:t>post-conflict set of cases</w:t>
+      </w:r>
+      <w:r>
+        <w:rPr>
+          <w:rFonts w:ascii="Times New Roman" w:hAnsi="Times New Roman" w:cs="Times New Roman"/>
+        </w:rPr>
+        <w:t xml:space="preserve"> because the confounder would be </w:t>
+      </w:r>
+      <w:r>
+        <w:rPr>
+          <w:rFonts w:ascii="Times New Roman" w:hAnsi="Times New Roman" w:cs="Times New Roman"/>
+          <w:i/>
+          <w:iCs/>
+        </w:rPr>
+        <w:t>conflict-level</w:t>
+      </w:r>
+      <w:r>
+        <w:rPr>
+          <w:rFonts w:ascii="Times New Roman" w:hAnsi="Times New Roman" w:cs="Times New Roman"/>
+        </w:rPr>
+        <w:t xml:space="preserve"> attributes while the outcome would be a </w:t>
+      </w:r>
+      <w:r>
+        <w:rPr>
+          <w:rFonts w:ascii="Times New Roman" w:hAnsi="Times New Roman" w:cs="Times New Roman"/>
+          <w:i/>
+          <w:iCs/>
+        </w:rPr>
+        <w:t xml:space="preserve">post-conflict-level </w:t>
+      </w:r>
+      <w:r>
+        <w:rPr>
+          <w:rFonts w:ascii="Times New Roman" w:hAnsi="Times New Roman" w:cs="Times New Roman"/>
+        </w:rPr>
+        <w:t>variable</w:t>
+      </w:r>
+      <w:r>
+        <w:rPr>
+          <w:rFonts w:ascii="Times New Roman" w:hAnsi="Times New Roman" w:cs="Times New Roman"/>
+        </w:rPr>
+        <w:t xml:space="preserve">. </w:t>
+      </w:r>
+      <w:r>
+        <w:rPr>
+          <w:rFonts w:ascii="Times New Roman" w:hAnsi="Times New Roman" w:cs="Times New Roman"/>
+        </w:rPr>
+        <w:t xml:space="preserve">In this manner, </w:t>
+      </w:r>
+      <w:r>
+        <w:rPr>
+          <w:rFonts w:ascii="Times New Roman" w:hAnsi="Times New Roman" w:cs="Times New Roman"/>
+          <w:i/>
+          <w:iCs/>
+        </w:rPr>
+        <w:t xml:space="preserve">war-time </w:t>
+      </w:r>
+      <w:r>
+        <w:rPr>
+          <w:rFonts w:ascii="Times New Roman" w:hAnsi="Times New Roman" w:cs="Times New Roman"/>
+        </w:rPr>
+        <w:t xml:space="preserve">violence is a separate concept from </w:t>
+      </w:r>
+      <w:r>
+        <w:rPr>
+          <w:rFonts w:ascii="Times New Roman" w:hAnsi="Times New Roman" w:cs="Times New Roman"/>
+          <w:i/>
+          <w:iCs/>
+        </w:rPr>
+        <w:t xml:space="preserve">post-war </w:t>
+      </w:r>
+      <w:r>
+        <w:rPr>
+          <w:rFonts w:ascii="Times New Roman" w:hAnsi="Times New Roman" w:cs="Times New Roman"/>
+          <w:i/>
+          <w:iCs/>
+        </w:rPr>
+        <w:t>violence</w:t>
+      </w:r>
+      <w:r>
+        <w:rPr>
+          <w:rFonts w:ascii="Times New Roman" w:hAnsi="Times New Roman" w:cs="Times New Roman"/>
+          <w:i/>
+          <w:iCs/>
+        </w:rPr>
+        <w:t xml:space="preserve">. </w:t>
+      </w:r>
+      <w:r>
+        <w:rPr>
+          <w:rFonts w:ascii="Times New Roman" w:hAnsi="Times New Roman" w:cs="Times New Roman"/>
+        </w:rPr>
+        <w:t>However</w:t>
+      </w:r>
+      <w:r>
+        <w:rPr>
+          <w:rFonts w:ascii="Times New Roman" w:hAnsi="Times New Roman" w:cs="Times New Roman"/>
+        </w:rPr>
+        <w:t xml:space="preserve">, a similar problem emerges when analyzing </w:t>
+      </w:r>
+      <w:r>
+        <w:rPr>
+          <w:rFonts w:ascii="Times New Roman" w:hAnsi="Times New Roman" w:cs="Times New Roman"/>
+        </w:rPr>
+        <w:t xml:space="preserve">strictly </w:t>
+      </w:r>
+      <w:r>
+        <w:rPr>
+          <w:rFonts w:ascii="Times New Roman" w:hAnsi="Times New Roman" w:cs="Times New Roman"/>
+        </w:rPr>
+        <w:t>post-conflict cases</w:t>
+      </w:r>
+      <w:r>
+        <w:rPr>
+          <w:rFonts w:ascii="Times New Roman" w:hAnsi="Times New Roman" w:cs="Times New Roman"/>
+        </w:rPr>
+        <w:t xml:space="preserve">. If a researcher limits their range of cases to the post-conflict environment (and their treatment of interest is an event that occurred </w:t>
+      </w:r>
+      <w:r>
+        <w:rPr>
+          <w:rFonts w:ascii="Times New Roman" w:hAnsi="Times New Roman" w:cs="Times New Roman"/>
+          <w:i/>
+          <w:iCs/>
+        </w:rPr>
+        <w:t>during</w:t>
+      </w:r>
+      <w:r>
+        <w:rPr>
+          <w:rFonts w:ascii="Times New Roman" w:hAnsi="Times New Roman" w:cs="Times New Roman"/>
+        </w:rPr>
+        <w:t xml:space="preserve"> conflict), then no post-conflict attribute can be considered as a confounder. For example, levels of development, resource wealth, government military capacity, etc. in the post-conflict period do not influence the onset of a PKO during conflict because the former has not occurred by the time of a PKO onset. </w:t>
+      </w:r>
+      <w:r>
+        <w:rPr>
+          <w:rFonts w:ascii="Times New Roman" w:hAnsi="Times New Roman" w:cs="Times New Roman"/>
+        </w:rPr>
+        <w:t xml:space="preserve">To claim that such factors impact PKO onset is to claim that the UN has the capacity to look into the future. </w:t>
+      </w:r>
+      <w:r>
+        <w:rPr>
+          <w:rFonts w:ascii="Times New Roman" w:hAnsi="Times New Roman" w:cs="Times New Roman"/>
+        </w:rPr>
+        <w:t xml:space="preserve">The UN certainly conjectures over the future state of these variables, but the UN’s conjecture is fundamentally different than the actual post-conflict reality. </w:t>
+      </w:r>
+      <w:r>
+        <w:rPr>
+          <w:rFonts w:ascii="Times New Roman" w:hAnsi="Times New Roman" w:cs="Times New Roman"/>
+        </w:rPr>
+        <w:t>A solution to this is to separately analyze cases where observations are split between conflict-years and post-conflict-years</w:t>
+      </w:r>
+      <w:r>
+        <w:rPr>
+          <w:rFonts w:ascii="Times New Roman" w:hAnsi="Times New Roman" w:cs="Times New Roman"/>
+        </w:rPr>
+        <w:t xml:space="preserve"> (Gilligan and </w:t>
+      </w:r>
+      <w:proofErr w:type="spellStart"/>
+      <w:r>
+        <w:rPr>
+          <w:rFonts w:ascii="Times New Roman" w:hAnsi="Times New Roman" w:cs="Times New Roman"/>
+        </w:rPr>
+        <w:t>Sergenti</w:t>
+      </w:r>
+      <w:proofErr w:type="spellEnd"/>
+      <w:r>
+        <w:rPr>
+          <w:rFonts w:ascii="Times New Roman" w:hAnsi="Times New Roman" w:cs="Times New Roman"/>
+        </w:rPr>
+        <w:t xml:space="preserve"> 2008)</w:t>
+      </w:r>
+      <w:r>
+        <w:rPr>
+          <w:rFonts w:ascii="Times New Roman" w:hAnsi="Times New Roman" w:cs="Times New Roman"/>
+        </w:rPr>
+        <w:t xml:space="preserve">. </w:t>
+      </w:r>
+      <w:r>
+        <w:rPr>
+          <w:rFonts w:ascii="Times New Roman" w:hAnsi="Times New Roman" w:cs="Times New Roman"/>
+        </w:rPr>
+        <w:t xml:space="preserve">While this is a legitimate strategy, </w:t>
+      </w:r>
+      <w:r>
+        <w:rPr>
+          <w:rFonts w:ascii="Times New Roman" w:hAnsi="Times New Roman" w:cs="Times New Roman"/>
+        </w:rPr>
+        <w:t xml:space="preserve">it still suffers from its inability to account for a common set of confounders across both cases (ex. </w:t>
+      </w:r>
+      <w:r>
+        <w:rPr>
+          <w:rFonts w:ascii="Times New Roman" w:hAnsi="Times New Roman" w:cs="Times New Roman"/>
+        </w:rPr>
+        <w:t>development may have impacted the likelihood of an onset of a PKO and the prospects of peace, but the post-conflict cases still cannot account for this)</w:t>
+      </w:r>
+      <w:r>
+        <w:rPr>
+          <w:rFonts w:ascii="Times New Roman" w:hAnsi="Times New Roman" w:cs="Times New Roman"/>
+        </w:rPr>
+        <w:t xml:space="preserve">. </w:t>
+      </w:r>
+      <w:r>
+        <w:rPr>
+          <w:rFonts w:ascii="Times New Roman" w:hAnsi="Times New Roman" w:cs="Times New Roman"/>
+        </w:rPr>
+        <w:t xml:space="preserve">However, in my attempt to comprehensively estimate the causal effect of UN PKOs, I opt to include both conflict-level and post-conflict-level cases in the data set, at the expense of omitting select potential confounders. </w:t>
+      </w:r>
+      <w:r>
+        <w:rPr>
+          <w:rFonts w:ascii="Times New Roman" w:hAnsi="Times New Roman" w:cs="Times New Roman"/>
+        </w:rPr>
+        <w:t xml:space="preserve">Further, given the conclusions on the poor predictive power of many commonplace civil war covariates as demonstrated by Ward et al. (2010), there is additional reason to believe that </w:t>
+      </w:r>
+      <w:r>
+        <w:rPr>
+          <w:rFonts w:ascii="Times New Roman" w:hAnsi="Times New Roman" w:cs="Times New Roman"/>
+        </w:rPr>
+        <w:t xml:space="preserve">the relative few </w:t>
+      </w:r>
+      <w:proofErr w:type="gramStart"/>
+      <w:r>
+        <w:rPr>
+          <w:rFonts w:ascii="Times New Roman" w:hAnsi="Times New Roman" w:cs="Times New Roman"/>
+        </w:rPr>
+        <w:t>number</w:t>
+      </w:r>
+      <w:proofErr w:type="gramEnd"/>
+      <w:r>
+        <w:rPr>
+          <w:rFonts w:ascii="Times New Roman" w:hAnsi="Times New Roman" w:cs="Times New Roman"/>
+        </w:rPr>
+        <w:t xml:space="preserve"> of variables accounted for in this design may be sufficient to account for a large degree of confounding.</w:t>
       </w:r>
     </w:p>
     <w:p>
       <w:pPr>
         <w:rPr>
           <w:rFonts w:ascii="Times New Roman" w:hAnsi="Times New Roman" w:cs="Times New Roman"/>
+        </w:rPr>
+      </w:pPr>
+      <w:r>
+        <w:rPr>
+          <w:rFonts w:ascii="Times New Roman" w:hAnsi="Times New Roman" w:cs="Times New Roman"/>
           <w:i/>
           <w:iCs/>
-        </w:rPr>
-      </w:pPr>
-      <w:r>
+          <w:highlight w:val="yellow"/>
+        </w:rPr>
+        <w:t>Sensitivity Analysis</w:t>
+      </w:r>
+    </w:p>
+    <w:p>
+      <w:pPr>
+        <w:rPr>
+          <w:rFonts w:ascii="Times New Roman" w:hAnsi="Times New Roman" w:cs="Times New Roman"/>
+        </w:rPr>
+      </w:pPr>
+      <w:r>
+        <w:rPr>
+          <w:rFonts w:ascii="Times New Roman" w:hAnsi="Times New Roman" w:cs="Times New Roman"/>
+        </w:rPr>
+        <w:tab/>
+      </w:r>
+      <w:r>
+        <w:rPr>
+          <w:rFonts w:ascii="Times New Roman" w:hAnsi="Times New Roman" w:cs="Times New Roman"/>
+        </w:rPr>
+        <w:t xml:space="preserve">Fortunately, we do not have to blindly wonder if an estimated causal effect from observational data is legitimate or if it is </w:t>
+      </w:r>
+      <w:r>
+        <w:rPr>
+          <w:rFonts w:ascii="Times New Roman" w:hAnsi="Times New Roman" w:cs="Times New Roman"/>
+        </w:rPr>
+        <w:t>biased</w:t>
+      </w:r>
+      <w:r>
+        <w:rPr>
+          <w:rFonts w:ascii="Times New Roman" w:hAnsi="Times New Roman" w:cs="Times New Roman"/>
+        </w:rPr>
+        <w:t xml:space="preserve"> by an unspecified confounder. </w:t>
+      </w:r>
+      <w:r>
+        <w:rPr>
+          <w:rFonts w:ascii="Times New Roman" w:hAnsi="Times New Roman" w:cs="Times New Roman"/>
+        </w:rPr>
+        <w:t>Sensitivity</w:t>
+      </w:r>
+      <w:r>
+        <w:rPr>
+          <w:rFonts w:ascii="Times New Roman" w:hAnsi="Times New Roman" w:cs="Times New Roman"/>
+        </w:rPr>
+        <w:t xml:space="preserve"> analysis </w:t>
+      </w:r>
+      <w:r>
+        <w:rPr>
+          <w:rFonts w:ascii="Times New Roman" w:hAnsi="Times New Roman" w:cs="Times New Roman"/>
+        </w:rPr>
+        <w:t xml:space="preserve">can be employed to quantitatively assess the extent to which unobserved confounding may bias </w:t>
+      </w:r>
+      <w:r>
+        <w:rPr>
+          <w:rFonts w:ascii="Times New Roman" w:hAnsi="Times New Roman" w:cs="Times New Roman"/>
+        </w:rPr>
+        <w:t>observed results.</w:t>
+      </w:r>
+      <w:r>
+        <w:rPr>
+          <w:rFonts w:ascii="Times New Roman" w:hAnsi="Times New Roman" w:cs="Times New Roman"/>
+        </w:rPr>
+        <w:t xml:space="preserve"> </w:t>
+      </w:r>
+    </w:p>
+    <w:p>
+      <w:pPr>
+        <w:rPr>
+          <w:rFonts w:ascii="Times New Roman" w:hAnsi="Times New Roman" w:cs="Times New Roman"/>
+        </w:rPr>
+      </w:pPr>
+      <w:r>
+        <w:rPr>
+          <w:rFonts w:ascii="Times New Roman" w:hAnsi="Times New Roman" w:cs="Times New Roman"/>
+          <w:b/>
+          <w:bCs/>
+        </w:rPr>
+        <w:lastRenderedPageBreak/>
+        <w:t>Results</w:t>
+      </w:r>
+    </w:p>
+    <w:p>
+      <w:pPr>
         <w:rPr>
           <w:rFonts w:ascii="Times New Roman" w:hAnsi="Times New Roman" w:cs="Times New Roman"/>
           <w:i/>
           <w:iCs/>
         </w:rPr>
-        <w:t>Co</w:t>
-      </w:r>
+      </w:pPr>
       <w:r>
         <w:rPr>
           <w:rFonts w:ascii="Times New Roman" w:hAnsi="Times New Roman" w:cs="Times New Roman"/>
           <w:i/>
           <w:iCs/>
         </w:rPr>
-        <w:t>nfounding</w:t>
-      </w:r>
-      <w:r>
+        <w:t>Explain What Causal Effect We Are Estimating</w:t>
+      </w:r>
+    </w:p>
+    <w:p>
+      <w:pPr>
         <w:rPr>
           <w:rFonts w:ascii="Times New Roman" w:hAnsi="Times New Roman" w:cs="Times New Roman"/>
           <w:i/>
           <w:iCs/>
         </w:rPr>
-        <w:t xml:space="preserve"> Variables</w:t>
-      </w:r>
+      </w:pPr>
       <w:r>
         <w:rPr>
           <w:rFonts w:ascii="Times New Roman" w:hAnsi="Times New Roman" w:cs="Times New Roman"/>
           <w:i/>
           <w:iCs/>
         </w:rPr>
-        <w:t xml:space="preserve"> (Show DAG?)</w:t>
-      </w:r>
-    </w:p>
-    <w:p>
-      <w:pPr>
-        <w:pStyle w:val="ListParagraph"/>
-        <w:numPr>
-          <w:ilvl w:val="0"/>
-          <w:numId w:val="3"/>
-        </w:numPr>
+        <w:t xml:space="preserve">See Andrew </w:t>
+      </w:r>
+      <w:proofErr w:type="spellStart"/>
+      <w:r>
         <w:rPr>
           <w:rFonts w:ascii="Times New Roman" w:hAnsi="Times New Roman" w:cs="Times New Roman"/>
           <w:i/>
           <w:iCs/>
         </w:rPr>
-      </w:pPr>
+        <w:t>Heiss’s</w:t>
+      </w:r>
+      <w:proofErr w:type="spellEnd"/>
       <w:r>
         <w:rPr>
           <w:rFonts w:ascii="Times New Roman" w:hAnsi="Times New Roman" w:cs="Times New Roman"/>
           <w:i/>
           <w:iCs/>
         </w:rPr>
-        <w:t xml:space="preserve">Can’t do post-conflict environment because post-conflict covariates cannot correlate with conflict-level treatments. </w:t>
-      </w:r>
-    </w:p>
-    <w:p>
-      <w:pPr>
-        <w:pStyle w:val="ListParagraph"/>
-        <w:numPr>
-          <w:ilvl w:val="0"/>
-          <w:numId w:val="3"/>
-        </w:numPr>
-        <w:rPr>
-          <w:rFonts w:ascii="Times New Roman" w:hAnsi="Times New Roman" w:cs="Times New Roman"/>
-          <w:i/>
-          <w:iCs/>
-        </w:rPr>
-      </w:pPr>
-      <w:r>
-        <w:rPr>
-          <w:rFonts w:ascii="Times New Roman" w:hAnsi="Times New Roman" w:cs="Times New Roman"/>
-          <w:i/>
-          <w:iCs/>
-        </w:rPr>
-        <w:t xml:space="preserve">However, I would have to do prior war covariates </w:t>
-      </w:r>
-      <w:r>
-        <w:rPr>
-          <w:rFonts w:ascii="Times New Roman" w:hAnsi="Times New Roman" w:cs="Times New Roman"/>
-          <w:i/>
-          <w:iCs/>
-        </w:rPr>
-        <w:t>if I was to do post-conflict cases because no post-conflict level covariates can be correlated with the conflict-level treatment</w:t>
-      </w:r>
-    </w:p>
-    <w:p>
-      <w:pPr>
-        <w:rPr>
-          <w:rFonts w:ascii="Times New Roman" w:hAnsi="Times New Roman" w:cs="Times New Roman"/>
-          <w:i/>
-          <w:iCs/>
-        </w:rPr>
-      </w:pPr>
-      <w:r>
-        <w:rPr>
-          <w:rFonts w:ascii="Times New Roman" w:hAnsi="Times New Roman" w:cs="Times New Roman"/>
-          <w:i/>
-          <w:iCs/>
-        </w:rPr>
-        <w:t>Estimation</w:t>
-      </w:r>
-      <w:r>
-        <w:rPr>
-          <w:rFonts w:ascii="Times New Roman" w:hAnsi="Times New Roman" w:cs="Times New Roman"/>
-          <w:i/>
-          <w:iCs/>
-        </w:rPr>
-        <w:t xml:space="preserve"> (</w:t>
-      </w:r>
-      <w:r>
-        <w:rPr>
-          <w:rFonts w:ascii="Times New Roman" w:hAnsi="Times New Roman" w:cs="Times New Roman"/>
-          <w:i/>
-          <w:iCs/>
-        </w:rPr>
-        <w:t>Graph of Weights (See Andrew’s Chapter</w:t>
-      </w:r>
-      <w:r>
-        <w:rPr>
-          <w:rFonts w:ascii="Times New Roman" w:hAnsi="Times New Roman" w:cs="Times New Roman"/>
-          <w:i/>
-          <w:iCs/>
-        </w:rPr>
-        <w:t>)</w:t>
-      </w:r>
-      <w:r>
-        <w:rPr>
-          <w:rFonts w:ascii="Times New Roman" w:hAnsi="Times New Roman" w:cs="Times New Roman"/>
-          <w:i/>
-          <w:iCs/>
-        </w:rPr>
-        <w:t>, Balancing Assessment</w:t>
-      </w:r>
-      <w:r>
-        <w:rPr>
-          <w:rFonts w:ascii="Times New Roman" w:hAnsi="Times New Roman" w:cs="Times New Roman"/>
-          <w:i/>
-          <w:iCs/>
-        </w:rPr>
-        <w:t xml:space="preserve"> – Balancing Table With Mean and Density Plots</w:t>
-      </w:r>
-    </w:p>
-    <w:p>
-      <w:pPr>
-        <w:rPr>
-          <w:rFonts w:ascii="Times New Roman" w:hAnsi="Times New Roman" w:cs="Times New Roman"/>
-        </w:rPr>
-      </w:pPr>
-      <w:r>
-        <w:rPr>
-          <w:rFonts w:ascii="Times New Roman" w:hAnsi="Times New Roman" w:cs="Times New Roman"/>
-          <w:i/>
-          <w:iCs/>
-        </w:rPr>
-        <w:t>Robustness Checks (Adjusting With Covariates, Other Matching</w:t>
-      </w:r>
-      <w:r>
-        <w:rPr>
-          <w:rFonts w:ascii="Times New Roman" w:hAnsi="Times New Roman" w:cs="Times New Roman"/>
-          <w:i/>
-          <w:iCs/>
-        </w:rPr>
-        <w:t>)</w:t>
-      </w:r>
-    </w:p>
-    <w:p>
-      <w:pPr>
-        <w:rPr>
-          <w:rFonts w:ascii="Times New Roman" w:hAnsi="Times New Roman" w:cs="Times New Roman"/>
-          <w:i/>
-          <w:iCs/>
-        </w:rPr>
-      </w:pPr>
-      <w:r>
-        <w:rPr>
-          <w:rFonts w:ascii="Times New Roman" w:hAnsi="Times New Roman" w:cs="Times New Roman"/>
-          <w:i/>
-          <w:iCs/>
-        </w:rPr>
-        <w:t>Sensitivity Analysis</w:t>
-      </w:r>
-    </w:p>
-    <w:p>
-      <w:pPr>
-        <w:rPr>
-          <w:rFonts w:ascii="Times New Roman" w:hAnsi="Times New Roman" w:cs="Times New Roman"/>
-        </w:rPr>
-      </w:pPr>
-      <w:r>
-        <w:rPr>
-          <w:rFonts w:ascii="Times New Roman" w:hAnsi="Times New Roman" w:cs="Times New Roman"/>
-          <w:b/>
-          <w:bCs/>
-        </w:rPr>
-        <w:lastRenderedPageBreak/>
-        <w:t>Results</w:t>
-      </w:r>
-    </w:p>
-    <w:p>
-      <w:pPr>
-        <w:rPr>
-          <w:rFonts w:ascii="Times New Roman" w:hAnsi="Times New Roman" w:cs="Times New Roman"/>
-          <w:i/>
-          <w:iCs/>
-        </w:rPr>
-      </w:pPr>
-      <w:r>
-        <w:rPr>
-          <w:rFonts w:ascii="Times New Roman" w:hAnsi="Times New Roman" w:cs="Times New Roman"/>
-          <w:i/>
-          <w:iCs/>
-        </w:rPr>
-        <w:t>Balancing to Assess Matched Sample</w:t>
-      </w:r>
-    </w:p>
-    <w:p>
-      <w:pPr>
-        <w:rPr>
-          <w:rFonts w:ascii="Times New Roman" w:hAnsi="Times New Roman" w:cs="Times New Roman"/>
-          <w:i/>
-          <w:iCs/>
-        </w:rPr>
-      </w:pPr>
-      <w:r>
-        <w:rPr>
-          <w:rFonts w:ascii="Times New Roman" w:hAnsi="Times New Roman" w:cs="Times New Roman"/>
-          <w:i/>
-          <w:iCs/>
-        </w:rPr>
-        <w:t>See Andrew Heiss’s Blog Post for How to Visualize These Effects</w:t>
+        <w:t xml:space="preserve"> Blog Post for How to Visualize These Effects</w:t>
       </w:r>
     </w:p>
     <w:p>
@@ -1830,16 +4120,146 @@
       </w:r>
     </w:p>
   </w:footnote>
+  <w:footnote w:id="1">
+    <w:p>
+      <w:pPr>
+        <w:pStyle w:val="FootnoteText"/>
+        <w:rPr>
+          <w:rFonts w:ascii="Times New Roman" w:hAnsi="Times New Roman" w:cs="Times New Roman"/>
+        </w:rPr>
+      </w:pPr>
+      <w:r>
+        <w:rPr>
+          <w:rStyle w:val="FootnoteReference"/>
+          <w:rFonts w:ascii="Times New Roman" w:hAnsi="Times New Roman" w:cs="Times New Roman"/>
+        </w:rPr>
+        <w:footnoteRef/>
+      </w:r>
+      <w:r>
+        <w:rPr>
+          <w:rFonts w:ascii="Times New Roman" w:hAnsi="Times New Roman" w:cs="Times New Roman"/>
+        </w:rPr>
+        <w:t xml:space="preserve"> However, it is not uncommon to manually remove select observations if their generated weights are extreme.</w:t>
+      </w:r>
+      <w:r>
+        <w:rPr>
+          <w:rFonts w:ascii="Times New Roman" w:hAnsi="Times New Roman" w:cs="Times New Roman"/>
+        </w:rPr>
+        <w:t xml:space="preserve"> This occurs when a single non-treated observation, according to the propensity scores, was </w:t>
+      </w:r>
+      <w:r>
+        <w:rPr>
+          <w:rFonts w:ascii="Times New Roman" w:hAnsi="Times New Roman" w:cs="Times New Roman"/>
+          <w:i/>
+          <w:iCs/>
+        </w:rPr>
+        <w:t xml:space="preserve">very </w:t>
+      </w:r>
+      <w:r>
+        <w:rPr>
+          <w:rFonts w:ascii="Times New Roman" w:hAnsi="Times New Roman" w:cs="Times New Roman"/>
+        </w:rPr>
+        <w:t xml:space="preserve">likely to have been treated and vice versa. </w:t>
+      </w:r>
+      <w:r>
+        <w:rPr>
+          <w:rFonts w:ascii="Times New Roman" w:hAnsi="Times New Roman" w:cs="Times New Roman"/>
+        </w:rPr>
+        <w:t>To</w:t>
+      </w:r>
+      <w:r>
+        <w:rPr>
+          <w:rFonts w:ascii="Times New Roman" w:hAnsi="Times New Roman" w:cs="Times New Roman"/>
+        </w:rPr>
+        <w:t xml:space="preserve"> overcome potential issues of massive weighting, I trim any observations from the data set where the propensity score is </w:t>
+      </w:r>
+      <m:oMath>
+        <m:r>
+          <w:rPr>
+            <w:rFonts w:ascii="Cambria Math" w:hAnsi="Cambria Math" w:cs="Times New Roman"/>
+          </w:rPr>
+          <m:t>≥</m:t>
+        </m:r>
+      </m:oMath>
+      <w:r>
+        <w:rPr>
+          <w:rFonts w:ascii="Times New Roman" w:eastAsiaTheme="minorEastAsia" w:hAnsi="Times New Roman" w:cs="Times New Roman"/>
+        </w:rPr>
+        <w:t xml:space="preserve"> 95 </w:t>
+      </w:r>
+      <w:r>
+        <w:rPr>
+          <w:rFonts w:ascii="Times New Roman" w:eastAsiaTheme="minorEastAsia" w:hAnsi="Times New Roman" w:cs="Times New Roman"/>
+        </w:rPr>
+        <w:t xml:space="preserve">for a non-treated observation or </w:t>
+      </w:r>
+      <m:oMath>
+        <m:r>
+          <w:rPr>
+            <w:rFonts w:ascii="Cambria Math" w:eastAsiaTheme="minorEastAsia" w:hAnsi="Cambria Math" w:cs="Times New Roman"/>
+          </w:rPr>
+          <m:t>≤</m:t>
+        </m:r>
+      </m:oMath>
+      <w:r>
+        <w:rPr>
+          <w:rFonts w:ascii="Times New Roman" w:eastAsiaTheme="minorEastAsia" w:hAnsi="Times New Roman" w:cs="Times New Roman"/>
+        </w:rPr>
+        <w:t xml:space="preserve"> 5 for a treated observation.</w:t>
+      </w:r>
+    </w:p>
+  </w:footnote>
+  <w:footnote w:id="2">
+    <w:p>
+      <w:pPr>
+        <w:pStyle w:val="FootnoteText"/>
+        <w:rPr>
+          <w:rFonts w:ascii="Times New Roman" w:hAnsi="Times New Roman" w:cs="Times New Roman"/>
+        </w:rPr>
+      </w:pPr>
+      <w:r>
+        <w:rPr>
+          <w:rStyle w:val="FootnoteReference"/>
+          <w:rFonts w:ascii="Times New Roman" w:hAnsi="Times New Roman" w:cs="Times New Roman"/>
+        </w:rPr>
+        <w:footnoteRef/>
+      </w:r>
+      <w:r>
+        <w:rPr>
+          <w:rFonts w:ascii="Times New Roman" w:hAnsi="Times New Roman" w:cs="Times New Roman"/>
+        </w:rPr>
+        <w:t xml:space="preserve"> </w:t>
+      </w:r>
+      <w:r>
+        <w:rPr>
+          <w:rFonts w:ascii="Times New Roman" w:hAnsi="Times New Roman" w:cs="Times New Roman"/>
+        </w:rPr>
+        <w:t xml:space="preserve">Due to the </w:t>
+      </w:r>
+      <w:r>
+        <w:rPr>
+          <w:rFonts w:ascii="Times New Roman" w:hAnsi="Times New Roman" w:cs="Times New Roman"/>
+        </w:rPr>
+        <w:t xml:space="preserve">count nature of the dependent variable, </w:t>
+      </w:r>
+      <w:r>
+        <w:rPr>
+          <w:rFonts w:ascii="Times New Roman" w:hAnsi="Times New Roman" w:cs="Times New Roman"/>
+        </w:rPr>
+        <w:t>negative binomials are estimated using the weighted data set.</w:t>
+      </w:r>
+    </w:p>
+  </w:footnote>
 </w:footnotes>
 </file>
 
 <file path=word/numbering.xml><?xml version="1.0" encoding="utf-8"?>
 <w:numbering xmlns:wpc="http://schemas.microsoft.com/office/word/2010/wordprocessingCanvas" xmlns:cx="http://schemas.microsoft.com/office/drawing/2014/chartex" xmlns:cx1="http://schemas.microsoft.com/office/drawing/2015/9/8/chartex" xmlns:cx2="http://schemas.microsoft.com/office/drawing/2015/10/21/chartex" xmlns:cx3="http://schemas.microsoft.com/office/drawing/2016/5/9/chartex" xmlns:cx4="http://schemas.microsoft.com/office/drawing/2016/5/10/chartex" xmlns:cx5="http://schemas.microsoft.com/office/drawing/2016/5/11/chartex" xmlns:cx6="http://schemas.microsoft.com/office/drawing/2016/5/12/chartex" xmlns:cx7="http://schemas.microsoft.com/office/drawing/2016/5/13/chartex" xmlns:cx8="http://schemas.microsoft.com/office/drawing/2016/5/14/chartex" xmlns:mc="http://schemas.openxmlformats.org/markup-compatibility/2006" xmlns:aink="http://schemas.microsoft.com/office/drawing/2016/ink" xmlns:am3d="http://schemas.microsoft.com/office/drawing/2017/model3d" xmlns:o="urn:schemas-microsoft-com:office:office" xmlns:oel="http://schemas.microsoft.com/office/2019/extlst" xmlns:r="http://schemas.openxmlformats.org/officeDocument/2006/relationships" xmlns:m="http://schemas.openxmlformats.org/officeDocument/2006/math" xmlns:v="urn:schemas-microsoft-com:vml" xmlns:wp14="http://schemas.microsoft.com/office/word/2010/wordprocessingDrawing" xmlns:wp="http://schemas.openxmlformats.org/drawingml/2006/wordprocessingDrawing" xmlns:w10="urn:schemas-microsoft-com:office:word" xmlns:w="http://schemas.openxmlformats.org/wordprocessingml/2006/main" xmlns:w14="http://schemas.microsoft.com/office/word/2010/wordml" xmlns:w15="http://schemas.microsoft.com/office/word/2012/wordml" xmlns:w16cex="http://schemas.microsoft.com/office/word/2018/wordml/cex" xmlns:w16cid="http://schemas.microsoft.com/office/word/2016/wordml/cid" xmlns:w16="http://schemas.microsoft.com/office/word/2018/wordml" xmlns:w16sdtdh="http://schemas.microsoft.com/office/word/2020/wordml/sdtdatahash" xmlns:w16se="http://schemas.microsoft.com/office/word/2015/wordml/symex" xmlns:wpg="http://schemas.microsoft.com/office/word/2010/wordprocessingGroup" xmlns:wpi="http://schemas.microsoft.com/office/word/2010/wordprocessingInk" xmlns:wne="http://schemas.microsoft.com/office/word/2006/wordml" xmlns:wps="http://schemas.microsoft.com/office/word/2010/wordprocessingShape" mc:Ignorable="w14 w15 w16se w16cid w16 w16cex w16sdtdh wp14">
   <w:abstractNum w:abstractNumId="0" w15:restartNumberingAfterBreak="0">
-    <w:nsid w:val="24674CBE"/>
+    <w:nsid w:val="227F186F"/>
     <w:multiLevelType w:val="hybridMultilevel"/>
-    <w:tmpl w:val="51188720"/>
-    <w:lvl w:ilvl="0" w:tplc="4DDC807A">
+    <w:tmpl w:val="C7D0191C"/>
+    <w:lvl w:ilvl="0" w:tplc="61F677C8">
       <w:numFmt w:val="bullet"/>
       <w:lvlText w:val="-"/>
       <w:lvlJc w:val="left"/>
@@ -1948,10 +4368,10 @@
     </w:lvl>
   </w:abstractNum>
   <w:abstractNum w:abstractNumId="1" w15:restartNumberingAfterBreak="0">
-    <w:nsid w:val="32EF42B4"/>
+    <w:nsid w:val="24674CBE"/>
     <w:multiLevelType w:val="hybridMultilevel"/>
-    <w:tmpl w:val="CE703AA8"/>
-    <w:lvl w:ilvl="0" w:tplc="A9FCB394">
+    <w:tmpl w:val="51188720"/>
+    <w:lvl w:ilvl="0" w:tplc="4DDC807A">
       <w:numFmt w:val="bullet"/>
       <w:lvlText w:val="-"/>
       <w:lvlJc w:val="left"/>
@@ -2060,10 +4480,10 @@
     </w:lvl>
   </w:abstractNum>
   <w:abstractNum w:abstractNumId="2" w15:restartNumberingAfterBreak="0">
-    <w:nsid w:val="56A66F05"/>
+    <w:nsid w:val="32EF42B4"/>
     <w:multiLevelType w:val="hybridMultilevel"/>
-    <w:tmpl w:val="9BB4B8F0"/>
-    <w:lvl w:ilvl="0" w:tplc="BF9A2C86">
+    <w:tmpl w:val="CE703AA8"/>
+    <w:lvl w:ilvl="0" w:tplc="A9FCB394">
       <w:numFmt w:val="bullet"/>
       <w:lvlText w:val="-"/>
       <w:lvlJc w:val="left"/>
@@ -2171,14 +4591,129 @@
       </w:rPr>
     </w:lvl>
   </w:abstractNum>
+  <w:abstractNum w:abstractNumId="3" w15:restartNumberingAfterBreak="0">
+    <w:nsid w:val="56A66F05"/>
+    <w:multiLevelType w:val="hybridMultilevel"/>
+    <w:tmpl w:val="9BB4B8F0"/>
+    <w:lvl w:ilvl="0" w:tplc="BF9A2C86">
+      <w:numFmt w:val="bullet"/>
+      <w:lvlText w:val="-"/>
+      <w:lvlJc w:val="left"/>
+      <w:pPr>
+        <w:ind w:left="720" w:hanging="360"/>
+      </w:pPr>
+      <w:rPr>
+        <w:rFonts w:ascii="Times New Roman" w:eastAsiaTheme="minorHAnsi" w:hAnsi="Times New Roman" w:cs="Times New Roman" w:hint="default"/>
+      </w:rPr>
+    </w:lvl>
+    <w:lvl w:ilvl="1" w:tplc="04090003" w:tentative="1">
+      <w:start w:val="1"/>
+      <w:numFmt w:val="bullet"/>
+      <w:lvlText w:val="o"/>
+      <w:lvlJc w:val="left"/>
+      <w:pPr>
+        <w:ind w:left="1440" w:hanging="360"/>
+      </w:pPr>
+      <w:rPr>
+        <w:rFonts w:ascii="Courier New" w:hAnsi="Courier New" w:cs="Courier New" w:hint="default"/>
+      </w:rPr>
+    </w:lvl>
+    <w:lvl w:ilvl="2" w:tplc="04090005" w:tentative="1">
+      <w:start w:val="1"/>
+      <w:numFmt w:val="bullet"/>
+      <w:lvlText w:val=""/>
+      <w:lvlJc w:val="left"/>
+      <w:pPr>
+        <w:ind w:left="2160" w:hanging="360"/>
+      </w:pPr>
+      <w:rPr>
+        <w:rFonts w:ascii="Wingdings" w:hAnsi="Wingdings" w:hint="default"/>
+      </w:rPr>
+    </w:lvl>
+    <w:lvl w:ilvl="3" w:tplc="04090001" w:tentative="1">
+      <w:start w:val="1"/>
+      <w:numFmt w:val="bullet"/>
+      <w:lvlText w:val=""/>
+      <w:lvlJc w:val="left"/>
+      <w:pPr>
+        <w:ind w:left="2880" w:hanging="360"/>
+      </w:pPr>
+      <w:rPr>
+        <w:rFonts w:ascii="Symbol" w:hAnsi="Symbol" w:hint="default"/>
+      </w:rPr>
+    </w:lvl>
+    <w:lvl w:ilvl="4" w:tplc="04090003" w:tentative="1">
+      <w:start w:val="1"/>
+      <w:numFmt w:val="bullet"/>
+      <w:lvlText w:val="o"/>
+      <w:lvlJc w:val="left"/>
+      <w:pPr>
+        <w:ind w:left="3600" w:hanging="360"/>
+      </w:pPr>
+      <w:rPr>
+        <w:rFonts w:ascii="Courier New" w:hAnsi="Courier New" w:cs="Courier New" w:hint="default"/>
+      </w:rPr>
+    </w:lvl>
+    <w:lvl w:ilvl="5" w:tplc="04090005" w:tentative="1">
+      <w:start w:val="1"/>
+      <w:numFmt w:val="bullet"/>
+      <w:lvlText w:val=""/>
+      <w:lvlJc w:val="left"/>
+      <w:pPr>
+        <w:ind w:left="4320" w:hanging="360"/>
+      </w:pPr>
+      <w:rPr>
+        <w:rFonts w:ascii="Wingdings" w:hAnsi="Wingdings" w:hint="default"/>
+      </w:rPr>
+    </w:lvl>
+    <w:lvl w:ilvl="6" w:tplc="04090001" w:tentative="1">
+      <w:start w:val="1"/>
+      <w:numFmt w:val="bullet"/>
+      <w:lvlText w:val=""/>
+      <w:lvlJc w:val="left"/>
+      <w:pPr>
+        <w:ind w:left="5040" w:hanging="360"/>
+      </w:pPr>
+      <w:rPr>
+        <w:rFonts w:ascii="Symbol" w:hAnsi="Symbol" w:hint="default"/>
+      </w:rPr>
+    </w:lvl>
+    <w:lvl w:ilvl="7" w:tplc="04090003" w:tentative="1">
+      <w:start w:val="1"/>
+      <w:numFmt w:val="bullet"/>
+      <w:lvlText w:val="o"/>
+      <w:lvlJc w:val="left"/>
+      <w:pPr>
+        <w:ind w:left="5760" w:hanging="360"/>
+      </w:pPr>
+      <w:rPr>
+        <w:rFonts w:ascii="Courier New" w:hAnsi="Courier New" w:cs="Courier New" w:hint="default"/>
+      </w:rPr>
+    </w:lvl>
+    <w:lvl w:ilvl="8" w:tplc="04090005" w:tentative="1">
+      <w:start w:val="1"/>
+      <w:numFmt w:val="bullet"/>
+      <w:lvlText w:val=""/>
+      <w:lvlJc w:val="left"/>
+      <w:pPr>
+        <w:ind w:left="6480" w:hanging="360"/>
+      </w:pPr>
+      <w:rPr>
+        <w:rFonts w:ascii="Wingdings" w:hAnsi="Wingdings" w:hint="default"/>
+      </w:rPr>
+    </w:lvl>
+  </w:abstractNum>
   <w:num w:numId="1" w16cid:durableId="1119030146">
-    <w:abstractNumId w:val="0"/>
+    <w:abstractNumId w:val="1"/>
   </w:num>
   <w:num w:numId="2" w16cid:durableId="2119639080">
+    <w:abstractNumId w:val="3"/>
+  </w:num>
+  <w:num w:numId="3" w16cid:durableId="593441680">
     <w:abstractNumId w:val="2"/>
   </w:num>
-  <w:num w:numId="3" w16cid:durableId="593441680">
-    <w:abstractNumId w:val="1"/>
+  <w:num w:numId="4" w16cid:durableId="865407261">
+    <w:abstractNumId w:val="0"/>
   </w:num>
 </w:numbering>
 </file>

</xml_diff>